<commit_message>
Prototype - translation controls
</commit_message>
<xml_diff>
--- a/planning/project_notes.docx
+++ b/planning/project_notes.docx
@@ -2301,6 +2301,310 @@
       </w:hyperlink>
       <w:r>
         <w:t xml:space="preserve"> tech demo for Physijs plugin. Reused all over the place</w:t>
+      </w:r>
+    </w:p>
+    <w:p>
+      <w:pPr>
+        <w:pStyle w:val="Heading1"/>
+      </w:pPr>
+      <w:r>
+        <w:lastRenderedPageBreak/>
+        <w:t>Design phase</w:t>
+      </w:r>
+    </w:p>
+    <w:p>
+      <w:r>
+        <w:t>Incorporates:</w:t>
+      </w:r>
+    </w:p>
+    <w:p>
+      <w:pPr>
+        <w:pStyle w:val="ListParagraph"/>
+        <w:numPr>
+          <w:ilvl w:val="0"/>
+          <w:numId w:val="1"/>
+        </w:numPr>
+      </w:pPr>
+      <w:r>
+        <w:t>Project design</w:t>
+      </w:r>
+    </w:p>
+    <w:p>
+      <w:pPr>
+        <w:pStyle w:val="ListParagraph"/>
+        <w:numPr>
+          <w:ilvl w:val="0"/>
+          <w:numId w:val="1"/>
+        </w:numPr>
+      </w:pPr>
+      <w:r>
+        <w:t>Work/time plan</w:t>
+      </w:r>
+      <w:r>
+        <w:t xml:space="preserve"> </w:t>
+      </w:r>
+    </w:p>
+    <w:p>
+      <w:pPr>
+        <w:pStyle w:val="ListParagraph"/>
+        <w:numPr>
+          <w:ilvl w:val="0"/>
+          <w:numId w:val="1"/>
+        </w:numPr>
+      </w:pPr>
+      <w:r>
+        <w:t>Evaluation plan</w:t>
+      </w:r>
+    </w:p>
+    <w:p>
+      <w:pPr>
+        <w:pStyle w:val="ListParagraph"/>
+        <w:numPr>
+          <w:ilvl w:val="1"/>
+          <w:numId w:val="1"/>
+        </w:numPr>
+      </w:pPr>
+      <w:r>
+        <w:t>How will the project be tested</w:t>
+      </w:r>
+    </w:p>
+    <w:p>
+      <w:pPr>
+        <w:pStyle w:val="ListParagraph"/>
+        <w:numPr>
+          <w:ilvl w:val="0"/>
+          <w:numId w:val="1"/>
+        </w:numPr>
+      </w:pPr>
+      <w:r>
+        <w:t>Prototype</w:t>
+      </w:r>
+    </w:p>
+    <w:p>
+      <w:pPr>
+        <w:pStyle w:val="ListParagraph"/>
+        <w:numPr>
+          <w:ilvl w:val="1"/>
+          <w:numId w:val="1"/>
+        </w:numPr>
+      </w:pPr>
+      <w:r>
+        <w:t>Test ideas for feasibility</w:t>
+      </w:r>
+    </w:p>
+    <w:p>
+      <w:r>
+        <w:t>Can test wireframes etc with users</w:t>
+      </w:r>
+    </w:p>
+    <w:p>
+      <w:r>
+        <w:t>Should test feature prototype (test)</w:t>
+      </w:r>
+    </w:p>
+    <w:p>
+      <w:pPr>
+        <w:pStyle w:val="Heading2"/>
+      </w:pPr>
+      <w:r>
+        <w:t>Design document</w:t>
+      </w:r>
+    </w:p>
+    <w:p>
+      <w:pPr>
+        <w:pStyle w:val="ListParagraph"/>
+        <w:numPr>
+          <w:ilvl w:val="0"/>
+          <w:numId w:val="1"/>
+        </w:numPr>
+      </w:pPr>
+      <w:r>
+        <w:t>Project overview, inc. template</w:t>
+      </w:r>
+    </w:p>
+    <w:p>
+      <w:pPr>
+        <w:pStyle w:val="ListParagraph"/>
+        <w:numPr>
+          <w:ilvl w:val="0"/>
+          <w:numId w:val="1"/>
+        </w:numPr>
+      </w:pPr>
+      <w:r>
+        <w:t>Domain, users described</w:t>
+      </w:r>
+    </w:p>
+    <w:p>
+      <w:pPr>
+        <w:pStyle w:val="ListParagraph"/>
+        <w:numPr>
+          <w:ilvl w:val="0"/>
+          <w:numId w:val="1"/>
+        </w:numPr>
+      </w:pPr>
+      <w:r>
+        <w:t>Justify planned features based on domain</w:t>
+      </w:r>
+    </w:p>
+    <w:p>
+      <w:pPr>
+        <w:pStyle w:val="ListParagraph"/>
+        <w:numPr>
+          <w:ilvl w:val="0"/>
+          <w:numId w:val="1"/>
+        </w:numPr>
+      </w:pPr>
+      <w:r>
+        <w:t>Describe project structure</w:t>
+      </w:r>
+    </w:p>
+    <w:p>
+      <w:pPr>
+        <w:pStyle w:val="ListParagraph"/>
+        <w:numPr>
+          <w:ilvl w:val="1"/>
+          <w:numId w:val="1"/>
+        </w:numPr>
+      </w:pPr>
+      <w:r>
+        <w:t xml:space="preserve">E.g. UI, </w:t>
+      </w:r>
+      <w:r>
+        <w:t>software architecture</w:t>
+      </w:r>
+    </w:p>
+    <w:p>
+      <w:pPr>
+        <w:pStyle w:val="ListParagraph"/>
+        <w:numPr>
+          <w:ilvl w:val="0"/>
+          <w:numId w:val="1"/>
+        </w:numPr>
+      </w:pPr>
+      <w:r>
+        <w:t>Key technologies and methods described</w:t>
+      </w:r>
+    </w:p>
+    <w:p>
+      <w:pPr>
+        <w:pStyle w:val="ListParagraph"/>
+        <w:numPr>
+          <w:ilvl w:val="1"/>
+          <w:numId w:val="1"/>
+        </w:numPr>
+      </w:pPr>
+      <w:r>
+        <w:t>Algorithms, libraries, approaches, techniques</w:t>
+      </w:r>
+      <w:r>
+        <w:t>, development platforms</w:t>
+      </w:r>
+    </w:p>
+    <w:p>
+      <w:pPr>
+        <w:pStyle w:val="ListParagraph"/>
+        <w:numPr>
+          <w:ilvl w:val="0"/>
+          <w:numId w:val="1"/>
+        </w:numPr>
+      </w:pPr>
+      <w:r>
+        <w:t>Work plan</w:t>
+      </w:r>
+    </w:p>
+    <w:p>
+      <w:pPr>
+        <w:pStyle w:val="ListParagraph"/>
+        <w:numPr>
+          <w:ilvl w:val="1"/>
+          <w:numId w:val="1"/>
+        </w:numPr>
+      </w:pPr>
+      <w:r>
+        <w:t>Gantt chart, key milestones</w:t>
+      </w:r>
+    </w:p>
+    <w:p>
+      <w:pPr>
+        <w:pStyle w:val="ListParagraph"/>
+        <w:numPr>
+          <w:ilvl w:val="0"/>
+          <w:numId w:val="1"/>
+        </w:numPr>
+      </w:pPr>
+      <w:r>
+        <w:t>Evaluation plan</w:t>
+      </w:r>
+    </w:p>
+    <w:p>
+      <w:pPr>
+        <w:pStyle w:val="ListParagraph"/>
+        <w:numPr>
+          <w:ilvl w:val="1"/>
+          <w:numId w:val="1"/>
+        </w:numPr>
+      </w:pPr>
+      <w:r>
+        <w:t>Evaluation techniques, aims evaluated against</w:t>
+      </w:r>
+    </w:p>
+    <w:p>
+      <w:r>
+        <w:t>4 pages + images/refs</w:t>
+      </w:r>
+    </w:p>
+    <w:p/>
+    <w:p/>
+    <w:p>
+      <w:pPr>
+        <w:pStyle w:val="ListParagraph"/>
+        <w:numPr>
+          <w:ilvl w:val="0"/>
+          <w:numId w:val="1"/>
+        </w:numPr>
+      </w:pPr>
+      <w:r>
+        <w:br w:type="page"/>
+      </w:r>
+    </w:p>
+    <w:p>
+      <w:pPr>
+        <w:pStyle w:val="Heading1"/>
+      </w:pPr>
+      <w:r>
+        <w:lastRenderedPageBreak/>
+        <w:t>Prototype</w:t>
+      </w:r>
+    </w:p>
+    <w:p>
+      <w:r>
+        <w:t xml:space="preserve">Grab object at camera focus </w:t>
+      </w:r>
+      <w:hyperlink r:id="rId26" w:history="1">
+        <w:r>
+          <w:rPr>
+            <w:rStyle w:val="Hyperlink"/>
+          </w:rPr>
+          <w:t>https://www.youtube.com/watch?v=zgCV26yFAiU</w:t>
+        </w:r>
+      </w:hyperlink>
+    </w:p>
+    <w:p>
+      <w:r>
+        <w:t xml:space="preserve">Alternative method </w:t>
+      </w:r>
+      <w:hyperlink r:id="rId27" w:history="1">
+        <w:r>
+          <w:rPr>
+            <w:rStyle w:val="Hyperlink"/>
+          </w:rPr>
+          <w:t>https://www.youtube.com/watch?v=6bFCQqabfzo</w:t>
+        </w:r>
+      </w:hyperlink>
+    </w:p>
+    <w:p>
+      <w:r>
+        <w:t>Used combination of above, added scrolling for local Z translation.</w:t>
       </w:r>
       <w:r>
         <w:br w:type="page"/>

</xml_diff>

<commit_message>
alpha 0.1: refactoring interaction code
</commit_message>
<xml_diff>
--- a/planning/project_notes.docx
+++ b/planning/project_notes.docx
@@ -51,13 +51,8 @@
         </w:numPr>
       </w:pPr>
       <w:r>
-        <w:t xml:space="preserve">Find the gap that nobody’s </w:t>
-      </w:r>
-      <w:proofErr w:type="gramStart"/>
-      <w:r>
-        <w:t>done</w:t>
-      </w:r>
-      <w:proofErr w:type="gramEnd"/>
+        <w:t>Find the gap that nobody’s done</w:t>
+      </w:r>
     </w:p>
     <w:p>
       <w:pPr>
@@ -68,13 +63,8 @@
         </w:numPr>
       </w:pPr>
       <w:r>
-        <w:t xml:space="preserve">Find a technique that works well to be </w:t>
-      </w:r>
-      <w:proofErr w:type="gramStart"/>
-      <w:r>
-        <w:t>incorporated</w:t>
-      </w:r>
-      <w:proofErr w:type="gramEnd"/>
+        <w:t>Find a technique that works well to be incorporated</w:t>
+      </w:r>
     </w:p>
     <w:p>
       <w:pPr>
@@ -85,13 +75,8 @@
         </w:numPr>
       </w:pPr>
       <w:r>
-        <w:t xml:space="preserve">Find a technique that doesn’t work well, to be </w:t>
-      </w:r>
-      <w:proofErr w:type="gramStart"/>
-      <w:r>
-        <w:t>avoided</w:t>
-      </w:r>
-      <w:proofErr w:type="gramEnd"/>
+        <w:t>Find a technique that doesn’t work well, to be avoided</w:t>
+      </w:r>
     </w:p>
     <w:p>
       <w:pPr>
@@ -1301,12 +1286,10 @@
         <w:t xml:space="preserve"> low player counts - hard to find a game with </w:t>
       </w:r>
       <w:proofErr w:type="spellStart"/>
-      <w:proofErr w:type="gramStart"/>
       <w:r>
         <w:t>randos</w:t>
       </w:r>
       <w:proofErr w:type="spellEnd"/>
-      <w:proofErr w:type="gramEnd"/>
     </w:p>
     <w:p>
       <w:r>
@@ -1621,30 +1604,14 @@
           <w:sz w:val="16"/>
           <w:szCs w:val="16"/>
         </w:rPr>
-        <w:t xml:space="preserve"> make explicit use of their </w:t>
-      </w:r>
-      <w:proofErr w:type="gramStart"/>
-      <w:r>
-        <w:rPr>
-          <w:sz w:val="16"/>
-          <w:szCs w:val="16"/>
-        </w:rPr>
-        <w:t>physicality</w:t>
-      </w:r>
-      <w:r>
-        <w:rPr>
-          <w:sz w:val="16"/>
-          <w:szCs w:val="16"/>
-        </w:rPr>
-        <w:t>, and</w:t>
-      </w:r>
-      <w:proofErr w:type="gramEnd"/>
-      <w:r>
-        <w:rPr>
-          <w:sz w:val="16"/>
-          <w:szCs w:val="16"/>
-        </w:rPr>
-        <w:t xml:space="preserve"> may thus be an appropriate influence for a physics-based computer game.</w:t>
+        <w:t xml:space="preserve"> make explicit use of their physicality</w:t>
+      </w:r>
+      <w:r>
+        <w:rPr>
+          <w:sz w:val="16"/>
+          <w:szCs w:val="16"/>
+        </w:rPr>
+        <w:t>, and may thus be an appropriate influence for a physics-based computer game.</w:t>
       </w:r>
     </w:p>
     <w:p>
@@ -1936,23 +1903,7 @@
           <w:sz w:val="16"/>
           <w:szCs w:val="16"/>
         </w:rPr>
-        <w:t xml:space="preserve">are browser-based services, with subscription models. They host a curated list of licensed games, strongly enforcing their mechanics and rulesets. The game engines used are two-dimensional with no physics </w:t>
-      </w:r>
-      <w:proofErr w:type="gramStart"/>
-      <w:r>
-        <w:rPr>
-          <w:sz w:val="16"/>
-          <w:szCs w:val="16"/>
-        </w:rPr>
-        <w:t>simulation, and</w:t>
-      </w:r>
-      <w:proofErr w:type="gramEnd"/>
-      <w:r>
-        <w:rPr>
-          <w:sz w:val="16"/>
-          <w:szCs w:val="16"/>
-        </w:rPr>
-        <w:t xml:space="preserve"> are thus unsuitable</w:t>
+        <w:t>are browser-based services, with subscription models. They host a curated list of licensed games, strongly enforcing their mechanics and rulesets. The game engines used are two-dimensional with no physics simulation, and are thus unsuitable</w:t>
       </w:r>
       <w:r>
         <w:rPr>
@@ -2138,23 +2089,13 @@
     </w:p>
     <w:p>
       <w:r>
-        <w:t xml:space="preserve">Add more on online boardgames since </w:t>
-      </w:r>
-      <w:proofErr w:type="gramStart"/>
-      <w:r>
-        <w:t>Covid</w:t>
-      </w:r>
-      <w:proofErr w:type="gramEnd"/>
-    </w:p>
-    <w:p>
-      <w:r>
-        <w:t xml:space="preserve">Add more on stand-alone </w:t>
-      </w:r>
-      <w:proofErr w:type="gramStart"/>
-      <w:r>
-        <w:t>executables</w:t>
-      </w:r>
-      <w:proofErr w:type="gramEnd"/>
+        <w:t>Add more on online boardgames since Covid</w:t>
+      </w:r>
+    </w:p>
+    <w:p>
+      <w:r>
+        <w:t>Add more on stand-alone executables</w:t>
+      </w:r>
     </w:p>
     <w:p>
       <w:hyperlink r:id="rId19" w:history="1">
@@ -2236,13 +2177,8 @@
         </w:numPr>
       </w:pPr>
       <w:r>
-        <w:t xml:space="preserve">Techniques and methods - not necessarily included in a similar </w:t>
-      </w:r>
-      <w:proofErr w:type="gramStart"/>
-      <w:r>
-        <w:t>project</w:t>
-      </w:r>
-      <w:proofErr w:type="gramEnd"/>
+        <w:t>Techniques and methods - not necessarily included in a similar project</w:t>
+      </w:r>
     </w:p>
     <w:p>
       <w:pPr>
@@ -2253,13 +2189,8 @@
         </w:numPr>
       </w:pPr>
       <w:r>
-        <w:t xml:space="preserve">Studies showing effectiveness of </w:t>
-      </w:r>
-      <w:proofErr w:type="gramStart"/>
-      <w:r>
-        <w:t>approach</w:t>
-      </w:r>
-      <w:proofErr w:type="gramEnd"/>
+        <w:t>Studies showing effectiveness of approach</w:t>
+      </w:r>
     </w:p>
     <w:p>
       <w:r>
@@ -2373,13 +2304,8 @@
         </w:numPr>
       </w:pPr>
       <w:r>
-        <w:t xml:space="preserve">Pick up object with </w:t>
-      </w:r>
-      <w:proofErr w:type="gramStart"/>
-      <w:r>
-        <w:t>keypress</w:t>
-      </w:r>
-      <w:proofErr w:type="gramEnd"/>
+        <w:t>Pick up object with keypress</w:t>
+      </w:r>
     </w:p>
     <w:p>
       <w:pPr>
@@ -2390,13 +2316,8 @@
         </w:numPr>
       </w:pPr>
       <w:r>
-        <w:t xml:space="preserve">Object locked in front of camera </w:t>
-      </w:r>
-      <w:proofErr w:type="gramStart"/>
-      <w:r>
-        <w:t>centre</w:t>
-      </w:r>
-      <w:proofErr w:type="gramEnd"/>
+        <w:t>Object locked in front of camera centre</w:t>
+      </w:r>
     </w:p>
     <w:p>
       <w:pPr>
@@ -2407,13 +2328,8 @@
         </w:numPr>
       </w:pPr>
       <w:r>
-        <w:t xml:space="preserve">Maintains orientation WRT camera from when picked </w:t>
-      </w:r>
-      <w:proofErr w:type="gramStart"/>
-      <w:r>
-        <w:t>up</w:t>
-      </w:r>
-      <w:proofErr w:type="gramEnd"/>
+        <w:t>Maintains orientation WRT camera from when picked up</w:t>
+      </w:r>
     </w:p>
     <w:p>
       <w:pPr>
@@ -2424,13 +2340,8 @@
         </w:numPr>
       </w:pPr>
       <w:r>
-        <w:t xml:space="preserve">Can’t be rotated while held, in any </w:t>
-      </w:r>
-      <w:proofErr w:type="gramStart"/>
-      <w:r>
-        <w:t>axis</w:t>
-      </w:r>
-      <w:proofErr w:type="gramEnd"/>
+        <w:t>Can’t be rotated while held, in any axis</w:t>
+      </w:r>
     </w:p>
     <w:p>
       <w:pPr>
@@ -2441,13 +2352,8 @@
         </w:numPr>
       </w:pPr>
       <w:r>
-        <w:t xml:space="preserve">Collisions occur while </w:t>
-      </w:r>
-      <w:proofErr w:type="gramStart"/>
-      <w:r>
-        <w:t>held</w:t>
-      </w:r>
-      <w:proofErr w:type="gramEnd"/>
+        <w:t>Collisions occur while held</w:t>
+      </w:r>
     </w:p>
     <w:p>
       <w:pPr>
@@ -2458,13 +2364,8 @@
         </w:numPr>
       </w:pPr>
       <w:r>
-        <w:t xml:space="preserve">Can knock other non-static object while </w:t>
-      </w:r>
-      <w:proofErr w:type="gramStart"/>
-      <w:r>
-        <w:t>held</w:t>
-      </w:r>
-      <w:proofErr w:type="gramEnd"/>
+        <w:t>Can knock other non-static object while held</w:t>
+      </w:r>
     </w:p>
     <w:p>
       <w:pPr>
@@ -2528,13 +2429,8 @@
       </w:r>
       <w:proofErr w:type="spellEnd"/>
       <w:r>
-        <w:t xml:space="preserve"> plugin. Reused all over the </w:t>
-      </w:r>
-      <w:proofErr w:type="gramStart"/>
-      <w:r>
-        <w:t>place</w:t>
-      </w:r>
-      <w:proofErr w:type="gramEnd"/>
+        <w:t xml:space="preserve"> plugin. Reused all over the place</w:t>
+      </w:r>
     </w:p>
     <w:p>
       <w:pPr>
@@ -2598,13 +2494,8 @@
         </w:numPr>
       </w:pPr>
       <w:r>
-        <w:t xml:space="preserve">How will the project be </w:t>
-      </w:r>
-      <w:proofErr w:type="gramStart"/>
-      <w:r>
-        <w:t>tested</w:t>
-      </w:r>
-      <w:proofErr w:type="gramEnd"/>
+        <w:t>How will the project be tested</w:t>
+      </w:r>
     </w:p>
     <w:p>
       <w:pPr>
@@ -2632,13 +2523,8 @@
     </w:p>
     <w:p>
       <w:r>
-        <w:t xml:space="preserve">Can test wireframes etc with </w:t>
-      </w:r>
-      <w:proofErr w:type="gramStart"/>
-      <w:r>
-        <w:t>users</w:t>
-      </w:r>
-      <w:proofErr w:type="gramEnd"/>
+        <w:t>Can test wireframes etc with users</w:t>
+      </w:r>
     </w:p>
     <w:p>
       <w:r>
@@ -2674,13 +2560,8 @@
         </w:numPr>
       </w:pPr>
       <w:r>
-        <w:t xml:space="preserve">Domain, users </w:t>
-      </w:r>
-      <w:proofErr w:type="gramStart"/>
-      <w:r>
-        <w:t>described</w:t>
-      </w:r>
-      <w:proofErr w:type="gramEnd"/>
+        <w:t>Domain, users described</w:t>
+      </w:r>
     </w:p>
     <w:p>
       <w:pPr>
@@ -2691,13 +2572,8 @@
         </w:numPr>
       </w:pPr>
       <w:r>
-        <w:t xml:space="preserve">Justify planned features based on </w:t>
-      </w:r>
-      <w:proofErr w:type="gramStart"/>
-      <w:r>
-        <w:t>domain</w:t>
-      </w:r>
-      <w:proofErr w:type="gramEnd"/>
+        <w:t>Justify planned features based on domain</w:t>
+      </w:r>
     </w:p>
     <w:p>
       <w:pPr>
@@ -2708,13 +2584,8 @@
         </w:numPr>
       </w:pPr>
       <w:r>
-        <w:t xml:space="preserve">Describe project </w:t>
-      </w:r>
-      <w:proofErr w:type="gramStart"/>
-      <w:r>
-        <w:t>structure</w:t>
-      </w:r>
-      <w:proofErr w:type="gramEnd"/>
+        <w:t>Describe project structure</w:t>
+      </w:r>
     </w:p>
     <w:p>
       <w:pPr>
@@ -2740,13 +2611,8 @@
         </w:numPr>
       </w:pPr>
       <w:r>
-        <w:t xml:space="preserve">Key technologies and methods </w:t>
-      </w:r>
-      <w:proofErr w:type="gramStart"/>
-      <w:r>
-        <w:t>described</w:t>
-      </w:r>
-      <w:proofErr w:type="gramEnd"/>
+        <w:t>Key technologies and methods described</w:t>
+      </w:r>
     </w:p>
     <w:p>
       <w:pPr>
@@ -2897,13 +2763,8 @@
         </w:numPr>
       </w:pPr>
       <w:r>
-        <w:t xml:space="preserve">Show how it </w:t>
-      </w:r>
-      <w:proofErr w:type="gramStart"/>
-      <w:r>
-        <w:t>works</w:t>
-      </w:r>
-      <w:proofErr w:type="gramEnd"/>
+        <w:t>Show how it works</w:t>
+      </w:r>
     </w:p>
     <w:p>
       <w:pPr>
@@ -2914,13 +2775,8 @@
         </w:numPr>
       </w:pPr>
       <w:r>
-        <w:t xml:space="preserve">Show some of the </w:t>
-      </w:r>
-      <w:proofErr w:type="gramStart"/>
-      <w:r>
-        <w:t>code</w:t>
-      </w:r>
-      <w:proofErr w:type="gramEnd"/>
+        <w:t>Show some of the code</w:t>
+      </w:r>
     </w:p>
     <w:p>
       <w:pPr>
@@ -2931,13 +2787,8 @@
         </w:numPr>
       </w:pPr>
       <w:r>
-        <w:t xml:space="preserve">Evaluation as it </w:t>
-      </w:r>
-      <w:proofErr w:type="gramStart"/>
-      <w:r>
-        <w:t>stands</w:t>
-      </w:r>
-      <w:proofErr w:type="gramEnd"/>
+        <w:t>Evaluation as it stands</w:t>
+      </w:r>
     </w:p>
     <w:p/>
     <w:p>
@@ -3116,13 +2967,8 @@
         </w:numPr>
       </w:pPr>
       <w:r>
-        <w:t xml:space="preserve">Final report should have table of figures and list of </w:t>
-      </w:r>
-      <w:proofErr w:type="gramStart"/>
-      <w:r>
-        <w:t>tables</w:t>
-      </w:r>
-      <w:proofErr w:type="gramEnd"/>
+        <w:t>Final report should have table of figures and list of tables</w:t>
+      </w:r>
     </w:p>
     <w:p>
       <w:pPr>
@@ -3133,13 +2979,8 @@
         </w:numPr>
       </w:pPr>
       <w:r>
-        <w:t xml:space="preserve">Each should be numbered and </w:t>
-      </w:r>
-      <w:proofErr w:type="gramStart"/>
-      <w:r>
-        <w:t>captioned</w:t>
-      </w:r>
-      <w:proofErr w:type="gramEnd"/>
+        <w:t>Each should be numbered and captioned</w:t>
+      </w:r>
     </w:p>
     <w:p>
       <w:pPr>
@@ -3162,13 +3003,8 @@
         </w:numPr>
       </w:pPr>
       <w:r>
-        <w:t xml:space="preserve">Introduction should </w:t>
-      </w:r>
-      <w:proofErr w:type="gramStart"/>
-      <w:r>
-        <w:t>contain</w:t>
-      </w:r>
-      <w:proofErr w:type="gramEnd"/>
+        <w:t>Introduction should contain</w:t>
+      </w:r>
     </w:p>
     <w:p>
       <w:pPr>
@@ -3191,13 +3027,8 @@
         </w:numPr>
       </w:pPr>
       <w:r>
-        <w:t xml:space="preserve">Introduce other chapters to give overview of whole </w:t>
-      </w:r>
-      <w:proofErr w:type="gramStart"/>
-      <w:r>
-        <w:t>project</w:t>
-      </w:r>
-      <w:proofErr w:type="gramEnd"/>
+        <w:t>Introduce other chapters to give overview of whole project</w:t>
+      </w:r>
     </w:p>
     <w:p>
       <w:pPr>
@@ -3220,13 +3051,8 @@
         </w:numPr>
       </w:pPr>
       <w:r>
-        <w:t xml:space="preserve">Should incorporate evaluation </w:t>
-      </w:r>
-      <w:proofErr w:type="gramStart"/>
-      <w:r>
-        <w:t>metrics</w:t>
-      </w:r>
-      <w:proofErr w:type="gramEnd"/>
+        <w:t>Should incorporate evaluation metrics</w:t>
+      </w:r>
     </w:p>
     <w:p>
       <w:pPr>
@@ -3237,13 +3063,8 @@
         </w:numPr>
       </w:pPr>
       <w:r>
-        <w:t xml:space="preserve">Figures should be effectively linked to </w:t>
-      </w:r>
-      <w:proofErr w:type="gramStart"/>
-      <w:r>
-        <w:t>text</w:t>
-      </w:r>
-      <w:proofErr w:type="gramEnd"/>
+        <w:t>Figures should be effectively linked to text</w:t>
+      </w:r>
     </w:p>
     <w:p>
       <w:r>
@@ -3525,6 +3346,42 @@
           <m:t>-0.055x</m:t>
         </m:r>
       </m:oMath>
+    </w:p>
+    <w:p>
+      <w:pPr>
+        <w:rPr>
+          <w:rFonts w:eastAsiaTheme="minorEastAsia"/>
+        </w:rPr>
+      </w:pPr>
+    </w:p>
+    <w:p>
+      <w:pPr>
+        <w:rPr>
+          <w:rFonts w:eastAsiaTheme="minorEastAsia"/>
+        </w:rPr>
+      </w:pPr>
+      <w:r>
+        <w:rPr>
+          <w:rFonts w:eastAsiaTheme="minorEastAsia"/>
+        </w:rPr>
+        <w:t xml:space="preserve">Table asset: </w:t>
+      </w:r>
+      <w:hyperlink r:id="rId41" w:history="1">
+        <w:r>
+          <w:rPr>
+            <w:rStyle w:val="Hyperlink"/>
+            <w:rFonts w:eastAsiaTheme="minorEastAsia"/>
+          </w:rPr>
+          <w:t>https://assetstore.unity.com/packages/3d/props/furniture/dinning-set-186476</w:t>
+        </w:r>
+      </w:hyperlink>
+    </w:p>
+    <w:p>
+      <w:pPr>
+        <w:rPr>
+          <w:rFonts w:eastAsiaTheme="minorEastAsia"/>
+        </w:rPr>
+      </w:pPr>
     </w:p>
     <w:p>
       <w:pPr>

</xml_diff>

<commit_message>
alpha 0.2: piece deck, spawning
</commit_message>
<xml_diff>
--- a/planning/project_notes.docx
+++ b/planning/project_notes.docx
@@ -51,8 +51,13 @@
         </w:numPr>
       </w:pPr>
       <w:r>
-        <w:t>Find the gap that nobody’s done</w:t>
-      </w:r>
+        <w:t xml:space="preserve">Find the gap that nobody’s </w:t>
+      </w:r>
+      <w:proofErr w:type="gramStart"/>
+      <w:r>
+        <w:t>done</w:t>
+      </w:r>
+      <w:proofErr w:type="gramEnd"/>
     </w:p>
     <w:p>
       <w:pPr>
@@ -63,8 +68,13 @@
         </w:numPr>
       </w:pPr>
       <w:r>
-        <w:t>Find a technique that works well to be incorporated</w:t>
-      </w:r>
+        <w:t xml:space="preserve">Find a technique that works well to be </w:t>
+      </w:r>
+      <w:proofErr w:type="gramStart"/>
+      <w:r>
+        <w:t>incorporated</w:t>
+      </w:r>
+      <w:proofErr w:type="gramEnd"/>
     </w:p>
     <w:p>
       <w:pPr>
@@ -75,8 +85,13 @@
         </w:numPr>
       </w:pPr>
       <w:r>
-        <w:t>Find a technique that doesn’t work well, to be avoided</w:t>
-      </w:r>
+        <w:t xml:space="preserve">Find a technique that doesn’t work well, to be </w:t>
+      </w:r>
+      <w:proofErr w:type="gramStart"/>
+      <w:r>
+        <w:t>avoided</w:t>
+      </w:r>
+      <w:proofErr w:type="gramEnd"/>
     </w:p>
     <w:p>
       <w:pPr>
@@ -1286,10 +1301,12 @@
         <w:t xml:space="preserve"> low player counts - hard to find a game with </w:t>
       </w:r>
       <w:proofErr w:type="spellStart"/>
+      <w:proofErr w:type="gramStart"/>
       <w:r>
         <w:t>randos</w:t>
       </w:r>
       <w:proofErr w:type="spellEnd"/>
+      <w:proofErr w:type="gramEnd"/>
     </w:p>
     <w:p>
       <w:r>
@@ -1604,14 +1621,30 @@
           <w:sz w:val="16"/>
           <w:szCs w:val="16"/>
         </w:rPr>
-        <w:t xml:space="preserve"> make explicit use of their physicality</w:t>
-      </w:r>
-      <w:r>
-        <w:rPr>
-          <w:sz w:val="16"/>
-          <w:szCs w:val="16"/>
-        </w:rPr>
-        <w:t>, and may thus be an appropriate influence for a physics-based computer game.</w:t>
+        <w:t xml:space="preserve"> make explicit use of their </w:t>
+      </w:r>
+      <w:proofErr w:type="gramStart"/>
+      <w:r>
+        <w:rPr>
+          <w:sz w:val="16"/>
+          <w:szCs w:val="16"/>
+        </w:rPr>
+        <w:t>physicality</w:t>
+      </w:r>
+      <w:r>
+        <w:rPr>
+          <w:sz w:val="16"/>
+          <w:szCs w:val="16"/>
+        </w:rPr>
+        <w:t>, and</w:t>
+      </w:r>
+      <w:proofErr w:type="gramEnd"/>
+      <w:r>
+        <w:rPr>
+          <w:sz w:val="16"/>
+          <w:szCs w:val="16"/>
+        </w:rPr>
+        <w:t xml:space="preserve"> may thus be an appropriate influence for a physics-based computer game.</w:t>
       </w:r>
     </w:p>
     <w:p>
@@ -1903,7 +1936,23 @@
           <w:sz w:val="16"/>
           <w:szCs w:val="16"/>
         </w:rPr>
-        <w:t>are browser-based services, with subscription models. They host a curated list of licensed games, strongly enforcing their mechanics and rulesets. The game engines used are two-dimensional with no physics simulation, and are thus unsuitable</w:t>
+        <w:t xml:space="preserve">are browser-based services, with subscription models. They host a curated list of licensed games, strongly enforcing their mechanics and rulesets. The game engines used are two-dimensional with no physics </w:t>
+      </w:r>
+      <w:proofErr w:type="gramStart"/>
+      <w:r>
+        <w:rPr>
+          <w:sz w:val="16"/>
+          <w:szCs w:val="16"/>
+        </w:rPr>
+        <w:t>simulation, and</w:t>
+      </w:r>
+      <w:proofErr w:type="gramEnd"/>
+      <w:r>
+        <w:rPr>
+          <w:sz w:val="16"/>
+          <w:szCs w:val="16"/>
+        </w:rPr>
+        <w:t xml:space="preserve"> are thus unsuitable</w:t>
       </w:r>
       <w:r>
         <w:rPr>
@@ -2089,13 +2138,23 @@
     </w:p>
     <w:p>
       <w:r>
-        <w:t>Add more on online boardgames since Covid</w:t>
-      </w:r>
-    </w:p>
-    <w:p>
-      <w:r>
-        <w:t>Add more on stand-alone executables</w:t>
-      </w:r>
+        <w:t xml:space="preserve">Add more on online boardgames since </w:t>
+      </w:r>
+      <w:proofErr w:type="gramStart"/>
+      <w:r>
+        <w:t>Covid</w:t>
+      </w:r>
+      <w:proofErr w:type="gramEnd"/>
+    </w:p>
+    <w:p>
+      <w:r>
+        <w:t xml:space="preserve">Add more on stand-alone </w:t>
+      </w:r>
+      <w:proofErr w:type="gramStart"/>
+      <w:r>
+        <w:t>executables</w:t>
+      </w:r>
+      <w:proofErr w:type="gramEnd"/>
     </w:p>
     <w:p>
       <w:hyperlink r:id="rId19" w:history="1">
@@ -2177,8 +2236,13 @@
         </w:numPr>
       </w:pPr>
       <w:r>
-        <w:t>Techniques and methods - not necessarily included in a similar project</w:t>
-      </w:r>
+        <w:t xml:space="preserve">Techniques and methods - not necessarily included in a similar </w:t>
+      </w:r>
+      <w:proofErr w:type="gramStart"/>
+      <w:r>
+        <w:t>project</w:t>
+      </w:r>
+      <w:proofErr w:type="gramEnd"/>
     </w:p>
     <w:p>
       <w:pPr>
@@ -2189,8 +2253,13 @@
         </w:numPr>
       </w:pPr>
       <w:r>
-        <w:t>Studies showing effectiveness of approach</w:t>
-      </w:r>
+        <w:t xml:space="preserve">Studies showing effectiveness of </w:t>
+      </w:r>
+      <w:proofErr w:type="gramStart"/>
+      <w:r>
+        <w:t>approach</w:t>
+      </w:r>
+      <w:proofErr w:type="gramEnd"/>
     </w:p>
     <w:p>
       <w:r>
@@ -2304,8 +2373,13 @@
         </w:numPr>
       </w:pPr>
       <w:r>
-        <w:t>Pick up object with keypress</w:t>
-      </w:r>
+        <w:t xml:space="preserve">Pick up object with </w:t>
+      </w:r>
+      <w:proofErr w:type="gramStart"/>
+      <w:r>
+        <w:t>keypress</w:t>
+      </w:r>
+      <w:proofErr w:type="gramEnd"/>
     </w:p>
     <w:p>
       <w:pPr>
@@ -2316,8 +2390,13 @@
         </w:numPr>
       </w:pPr>
       <w:r>
-        <w:t>Object locked in front of camera centre</w:t>
-      </w:r>
+        <w:t xml:space="preserve">Object locked in front of camera </w:t>
+      </w:r>
+      <w:proofErr w:type="gramStart"/>
+      <w:r>
+        <w:t>centre</w:t>
+      </w:r>
+      <w:proofErr w:type="gramEnd"/>
     </w:p>
     <w:p>
       <w:pPr>
@@ -2328,8 +2407,13 @@
         </w:numPr>
       </w:pPr>
       <w:r>
-        <w:t>Maintains orientation WRT camera from when picked up</w:t>
-      </w:r>
+        <w:t xml:space="preserve">Maintains orientation WRT camera from when picked </w:t>
+      </w:r>
+      <w:proofErr w:type="gramStart"/>
+      <w:r>
+        <w:t>up</w:t>
+      </w:r>
+      <w:proofErr w:type="gramEnd"/>
     </w:p>
     <w:p>
       <w:pPr>
@@ -2340,8 +2424,13 @@
         </w:numPr>
       </w:pPr>
       <w:r>
-        <w:t>Can’t be rotated while held, in any axis</w:t>
-      </w:r>
+        <w:t xml:space="preserve">Can’t be rotated while held, in any </w:t>
+      </w:r>
+      <w:proofErr w:type="gramStart"/>
+      <w:r>
+        <w:t>axis</w:t>
+      </w:r>
+      <w:proofErr w:type="gramEnd"/>
     </w:p>
     <w:p>
       <w:pPr>
@@ -2352,8 +2441,13 @@
         </w:numPr>
       </w:pPr>
       <w:r>
-        <w:t>Collisions occur while held</w:t>
-      </w:r>
+        <w:t xml:space="preserve">Collisions occur while </w:t>
+      </w:r>
+      <w:proofErr w:type="gramStart"/>
+      <w:r>
+        <w:t>held</w:t>
+      </w:r>
+      <w:proofErr w:type="gramEnd"/>
     </w:p>
     <w:p>
       <w:pPr>
@@ -2364,8 +2458,13 @@
         </w:numPr>
       </w:pPr>
       <w:r>
-        <w:t>Can knock other non-static object while held</w:t>
-      </w:r>
+        <w:t xml:space="preserve">Can knock other non-static object while </w:t>
+      </w:r>
+      <w:proofErr w:type="gramStart"/>
+      <w:r>
+        <w:t>held</w:t>
+      </w:r>
+      <w:proofErr w:type="gramEnd"/>
     </w:p>
     <w:p>
       <w:pPr>
@@ -2429,8 +2528,13 @@
       </w:r>
       <w:proofErr w:type="spellEnd"/>
       <w:r>
-        <w:t xml:space="preserve"> plugin. Reused all over the place</w:t>
-      </w:r>
+        <w:t xml:space="preserve"> plugin. Reused all over the </w:t>
+      </w:r>
+      <w:proofErr w:type="gramStart"/>
+      <w:r>
+        <w:t>place</w:t>
+      </w:r>
+      <w:proofErr w:type="gramEnd"/>
     </w:p>
     <w:p>
       <w:pPr>
@@ -2494,8 +2598,13 @@
         </w:numPr>
       </w:pPr>
       <w:r>
-        <w:t>How will the project be tested</w:t>
-      </w:r>
+        <w:t xml:space="preserve">How will the project be </w:t>
+      </w:r>
+      <w:proofErr w:type="gramStart"/>
+      <w:r>
+        <w:t>tested</w:t>
+      </w:r>
+      <w:proofErr w:type="gramEnd"/>
     </w:p>
     <w:p>
       <w:pPr>
@@ -2523,8 +2632,13 @@
     </w:p>
     <w:p>
       <w:r>
-        <w:t>Can test wireframes etc with users</w:t>
-      </w:r>
+        <w:t xml:space="preserve">Can test wireframes etc with </w:t>
+      </w:r>
+      <w:proofErr w:type="gramStart"/>
+      <w:r>
+        <w:t>users</w:t>
+      </w:r>
+      <w:proofErr w:type="gramEnd"/>
     </w:p>
     <w:p>
       <w:r>
@@ -2560,8 +2674,13 @@
         </w:numPr>
       </w:pPr>
       <w:r>
-        <w:t>Domain, users described</w:t>
-      </w:r>
+        <w:t xml:space="preserve">Domain, users </w:t>
+      </w:r>
+      <w:proofErr w:type="gramStart"/>
+      <w:r>
+        <w:t>described</w:t>
+      </w:r>
+      <w:proofErr w:type="gramEnd"/>
     </w:p>
     <w:p>
       <w:pPr>
@@ -2572,8 +2691,13 @@
         </w:numPr>
       </w:pPr>
       <w:r>
-        <w:t>Justify planned features based on domain</w:t>
-      </w:r>
+        <w:t xml:space="preserve">Justify planned features based on </w:t>
+      </w:r>
+      <w:proofErr w:type="gramStart"/>
+      <w:r>
+        <w:t>domain</w:t>
+      </w:r>
+      <w:proofErr w:type="gramEnd"/>
     </w:p>
     <w:p>
       <w:pPr>
@@ -2584,8 +2708,13 @@
         </w:numPr>
       </w:pPr>
       <w:r>
-        <w:t>Describe project structure</w:t>
-      </w:r>
+        <w:t xml:space="preserve">Describe project </w:t>
+      </w:r>
+      <w:proofErr w:type="gramStart"/>
+      <w:r>
+        <w:t>structure</w:t>
+      </w:r>
+      <w:proofErr w:type="gramEnd"/>
     </w:p>
     <w:p>
       <w:pPr>
@@ -2611,8 +2740,13 @@
         </w:numPr>
       </w:pPr>
       <w:r>
-        <w:t>Key technologies and methods described</w:t>
-      </w:r>
+        <w:t xml:space="preserve">Key technologies and methods </w:t>
+      </w:r>
+      <w:proofErr w:type="gramStart"/>
+      <w:r>
+        <w:t>described</w:t>
+      </w:r>
+      <w:proofErr w:type="gramEnd"/>
     </w:p>
     <w:p>
       <w:pPr>
@@ -2763,8 +2897,13 @@
         </w:numPr>
       </w:pPr>
       <w:r>
-        <w:t>Show how it works</w:t>
-      </w:r>
+        <w:t xml:space="preserve">Show how it </w:t>
+      </w:r>
+      <w:proofErr w:type="gramStart"/>
+      <w:r>
+        <w:t>works</w:t>
+      </w:r>
+      <w:proofErr w:type="gramEnd"/>
     </w:p>
     <w:p>
       <w:pPr>
@@ -2775,8 +2914,13 @@
         </w:numPr>
       </w:pPr>
       <w:r>
-        <w:t>Show some of the code</w:t>
-      </w:r>
+        <w:t xml:space="preserve">Show some of the </w:t>
+      </w:r>
+      <w:proofErr w:type="gramStart"/>
+      <w:r>
+        <w:t>code</w:t>
+      </w:r>
+      <w:proofErr w:type="gramEnd"/>
     </w:p>
     <w:p>
       <w:pPr>
@@ -2787,8 +2931,13 @@
         </w:numPr>
       </w:pPr>
       <w:r>
-        <w:t>Evaluation as it stands</w:t>
-      </w:r>
+        <w:t xml:space="preserve">Evaluation as it </w:t>
+      </w:r>
+      <w:proofErr w:type="gramStart"/>
+      <w:r>
+        <w:t>stands</w:t>
+      </w:r>
+      <w:proofErr w:type="gramEnd"/>
     </w:p>
     <w:p/>
     <w:p>
@@ -2945,127 +3094,6 @@
       </w:r>
     </w:p>
     <w:p/>
-    <w:p>
-      <w:pPr>
-        <w:pStyle w:val="Heading1"/>
-      </w:pPr>
-      <w:r>
-        <w:t>Final report</w:t>
-      </w:r>
-    </w:p>
-    <w:p>
-      <w:r>
-        <w:t>Feedback received by others:</w:t>
-      </w:r>
-    </w:p>
-    <w:p>
-      <w:pPr>
-        <w:pStyle w:val="ListParagraph"/>
-        <w:numPr>
-          <w:ilvl w:val="0"/>
-          <w:numId w:val="1"/>
-        </w:numPr>
-      </w:pPr>
-      <w:r>
-        <w:t>Final report should have table of figures and list of tables</w:t>
-      </w:r>
-    </w:p>
-    <w:p>
-      <w:pPr>
-        <w:pStyle w:val="ListParagraph"/>
-        <w:numPr>
-          <w:ilvl w:val="1"/>
-          <w:numId w:val="1"/>
-        </w:numPr>
-      </w:pPr>
-      <w:r>
-        <w:t>Each should be numbered and captioned</w:t>
-      </w:r>
-    </w:p>
-    <w:p>
-      <w:pPr>
-        <w:pStyle w:val="ListParagraph"/>
-        <w:numPr>
-          <w:ilvl w:val="1"/>
-          <w:numId w:val="1"/>
-        </w:numPr>
-      </w:pPr>
-      <w:r>
-        <w:t>Separate numbering for tables and figures</w:t>
-      </w:r>
-    </w:p>
-    <w:p>
-      <w:pPr>
-        <w:pStyle w:val="ListParagraph"/>
-        <w:numPr>
-          <w:ilvl w:val="0"/>
-          <w:numId w:val="1"/>
-        </w:numPr>
-      </w:pPr>
-      <w:r>
-        <w:t>Introduction should contain</w:t>
-      </w:r>
-    </w:p>
-    <w:p>
-      <w:pPr>
-        <w:pStyle w:val="ListParagraph"/>
-        <w:numPr>
-          <w:ilvl w:val="1"/>
-          <w:numId w:val="1"/>
-        </w:numPr>
-      </w:pPr>
-      <w:r>
-        <w:t>Project concept, motivation</w:t>
-      </w:r>
-    </w:p>
-    <w:p>
-      <w:pPr>
-        <w:pStyle w:val="ListParagraph"/>
-        <w:numPr>
-          <w:ilvl w:val="1"/>
-          <w:numId w:val="1"/>
-        </w:numPr>
-      </w:pPr>
-      <w:r>
-        <w:t>Introduce other chapters to give overview of whole project</w:t>
-      </w:r>
-    </w:p>
-    <w:p>
-      <w:pPr>
-        <w:pStyle w:val="ListParagraph"/>
-        <w:numPr>
-          <w:ilvl w:val="0"/>
-          <w:numId w:val="1"/>
-        </w:numPr>
-      </w:pPr>
-      <w:r>
-        <w:t>Critical analysis of project’s strengths, weaknesses against original objectives</w:t>
-      </w:r>
-    </w:p>
-    <w:p>
-      <w:pPr>
-        <w:pStyle w:val="ListParagraph"/>
-        <w:numPr>
-          <w:ilvl w:val="1"/>
-          <w:numId w:val="1"/>
-        </w:numPr>
-      </w:pPr>
-      <w:r>
-        <w:t>Should incorporate evaluation metrics</w:t>
-      </w:r>
-    </w:p>
-    <w:p>
-      <w:pPr>
-        <w:pStyle w:val="ListParagraph"/>
-        <w:numPr>
-          <w:ilvl w:val="0"/>
-          <w:numId w:val="1"/>
-        </w:numPr>
-      </w:pPr>
-      <w:r>
-        <w:t>Figures should be effectively linked to text</w:t>
-      </w:r>
-    </w:p>
     <w:p>
       <w:r>
         <w:br w:type="page"/>
@@ -3357,6 +3385,7 @@
     <w:p>
       <w:pPr>
         <w:rPr>
+          <w:rStyle w:val="Hyperlink"/>
           <w:rFonts w:eastAsiaTheme="minorEastAsia"/>
         </w:rPr>
       </w:pPr>
@@ -3378,17 +3407,721 @@
     </w:p>
     <w:p>
       <w:pPr>
+        <w:pStyle w:val="Heading1"/>
         <w:rPr>
           <w:rFonts w:eastAsiaTheme="minorEastAsia"/>
         </w:rPr>
       </w:pPr>
-    </w:p>
-    <w:p>
-      <w:pPr>
+      <w:r>
         <w:rPr>
           <w:rFonts w:eastAsiaTheme="minorEastAsia"/>
         </w:rPr>
-      </w:pPr>
+        <w:t>Multiplayer</w:t>
+      </w:r>
+    </w:p>
+    <w:p>
+      <w:r>
+        <w:t>Player class; instantiated by game controller. Constructor with name, home location (dependent on player count), player colour.</w:t>
+      </w:r>
+    </w:p>
+    <w:p>
+      <w:proofErr w:type="spellStart"/>
+      <w:r>
+        <w:t>MonoBehaviour</w:t>
+      </w:r>
+      <w:proofErr w:type="spellEnd"/>
+      <w:r>
+        <w:t xml:space="preserve"> shouldn’t have </w:t>
+      </w:r>
+      <w:proofErr w:type="spellStart"/>
+      <w:r>
+        <w:t>contstrutors</w:t>
+      </w:r>
+      <w:proofErr w:type="spellEnd"/>
+      <w:r>
+        <w:t xml:space="preserve"> - they’re designed to be components of </w:t>
+      </w:r>
+      <w:proofErr w:type="spellStart"/>
+      <w:r>
+        <w:t>gameObjects</w:t>
+      </w:r>
+      <w:proofErr w:type="spellEnd"/>
+      <w:r>
+        <w:t xml:space="preserve"> with </w:t>
+      </w:r>
+      <w:proofErr w:type="spellStart"/>
+      <w:r>
+        <w:t>intialisation</w:t>
+      </w:r>
+      <w:proofErr w:type="spellEnd"/>
+      <w:r>
+        <w:t xml:space="preserve"> in Awake and/or </w:t>
+      </w:r>
+      <w:proofErr w:type="gramStart"/>
+      <w:r>
+        <w:t>Start</w:t>
+      </w:r>
+      <w:proofErr w:type="gramEnd"/>
+      <w:r>
+        <w:t>.</w:t>
+      </w:r>
+    </w:p>
+    <w:p>
+      <w:r>
+        <w:t xml:space="preserve">For scripts not attached to </w:t>
+      </w:r>
+      <w:proofErr w:type="spellStart"/>
+      <w:r>
+        <w:t>gameObjects</w:t>
+      </w:r>
+      <w:proofErr w:type="spellEnd"/>
+      <w:r>
+        <w:t xml:space="preserve"> use </w:t>
+      </w:r>
+      <w:proofErr w:type="spellStart"/>
+      <w:r>
+        <w:t>ScriptableObject</w:t>
+      </w:r>
+      <w:proofErr w:type="spellEnd"/>
+      <w:r>
+        <w:t xml:space="preserve"> </w:t>
+      </w:r>
+      <w:hyperlink r:id="rId42" w:history="1">
+        <w:r>
+          <w:rPr>
+            <w:rStyle w:val="Hyperlink"/>
+          </w:rPr>
+          <w:t>https://docs.unity3d.com/ScriptReference/ScriptableObject.html</w:t>
+        </w:r>
+      </w:hyperlink>
+    </w:p>
+    <w:p>
+      <w:pPr>
+        <w:rPr>
+          <w:i/>
+          <w:iCs/>
+        </w:rPr>
+      </w:pPr>
+      <w:r>
+        <w:t xml:space="preserve">Still can’t/shouldn’t use constructors: </w:t>
+      </w:r>
+      <w:r>
+        <w:rPr>
+          <w:i/>
+          <w:iCs/>
+        </w:rPr>
+        <w:t xml:space="preserve">“. Design patterns and good programming practices tell us that a constructor should only </w:t>
+      </w:r>
+      <w:proofErr w:type="spellStart"/>
+      <w:r>
+        <w:rPr>
+          <w:i/>
+          <w:iCs/>
+        </w:rPr>
+        <w:t>contruct</w:t>
+      </w:r>
+      <w:proofErr w:type="spellEnd"/>
+      <w:r>
+        <w:rPr>
+          <w:i/>
+          <w:iCs/>
+        </w:rPr>
+        <w:t xml:space="preserve"> the object, i.e. allocate the memory needed. Anything related to </w:t>
+      </w:r>
+      <w:r>
+        <w:rPr>
+          <w:i/>
+          <w:iCs/>
+        </w:rPr>
+        <w:lastRenderedPageBreak/>
+        <w:t>the goal/function of the object should be set afterwards.”</w:t>
+      </w:r>
+      <w:r>
+        <w:rPr>
+          <w:i/>
+          <w:iCs/>
+        </w:rPr>
+        <w:t xml:space="preserve"> </w:t>
+      </w:r>
+      <w:hyperlink r:id="rId43" w:history="1">
+        <w:r>
+          <w:rPr>
+            <w:rStyle w:val="Hyperlink"/>
+          </w:rPr>
+          <w:t>https://discussions.unity.com/t/how-to-create-instance-of-scriptableobject-and-pass-its-constructor-a-parameter/50556/5</w:t>
+        </w:r>
+      </w:hyperlink>
+      <w:r>
+        <w:rPr>
+          <w:i/>
+          <w:iCs/>
+        </w:rPr>
+        <w:t xml:space="preserve"> </w:t>
+      </w:r>
+    </w:p>
+    <w:p>
+      <w:proofErr w:type="spellStart"/>
+      <w:r>
+        <w:t>ScriptableObjects</w:t>
+      </w:r>
+      <w:proofErr w:type="spellEnd"/>
+      <w:r>
+        <w:t xml:space="preserve"> instantiated with </w:t>
+      </w:r>
+      <w:proofErr w:type="spellStart"/>
+      <w:r>
+        <w:t>ScriptableObject.CreateInstance</w:t>
+      </w:r>
+      <w:proofErr w:type="spellEnd"/>
+      <w:r>
+        <w:br/>
+        <w:t>Use separate methods to set properties.</w:t>
+      </w:r>
+    </w:p>
+    <w:p>
+      <w:r>
+        <w:t xml:space="preserve">Use script to instantiate prefab: </w:t>
+      </w:r>
+      <w:hyperlink r:id="rId44" w:history="1">
+        <w:r>
+          <w:rPr>
+            <w:rStyle w:val="Hyperlink"/>
+          </w:rPr>
+          <w:t>https://docs.unity3d.com/Manual/InstantiatingPrefabs.html</w:t>
+        </w:r>
+      </w:hyperlink>
+    </w:p>
+    <w:p>
+      <w:r>
+        <w:t xml:space="preserve">Player name text may scale improperly with resolution - to be tested. Check </w:t>
+      </w:r>
+      <w:hyperlink r:id="rId45" w:history="1">
+        <w:r>
+          <w:rPr>
+            <w:rStyle w:val="Hyperlink"/>
+          </w:rPr>
+          <w:t>https://discussions.unity.com/t/textmesh-looking-fuzzy/4916/2</w:t>
+        </w:r>
+      </w:hyperlink>
+      <w:r>
+        <w:t xml:space="preserve"> for possible solution. Or use newer UI solution.</w:t>
+      </w:r>
+    </w:p>
+    <w:p>
+      <w:pPr>
+        <w:rPr>
+          <w:rFonts w:eastAsiaTheme="minorEastAsia"/>
+        </w:rPr>
+      </w:pPr>
+    </w:p>
+    <w:p>
+      <w:pPr>
+        <w:pStyle w:val="Heading1"/>
+        <w:rPr>
+          <w:rFonts w:eastAsiaTheme="minorEastAsia"/>
+        </w:rPr>
+      </w:pPr>
+      <w:r>
+        <w:rPr>
+          <w:rFonts w:eastAsiaTheme="minorEastAsia"/>
+        </w:rPr>
+        <w:t>Draft report</w:t>
+      </w:r>
+    </w:p>
+    <w:p>
+      <w:r>
+        <w:t>Due Monday 12 February (</w:t>
+      </w:r>
+      <w:r>
+        <w:t>end</w:t>
+      </w:r>
+      <w:r>
+        <w:t xml:space="preserve"> week 1</w:t>
+      </w:r>
+      <w:r>
+        <w:t>8</w:t>
+      </w:r>
+      <w:r>
+        <w:t>)</w:t>
+      </w:r>
+    </w:p>
+    <w:p>
+      <w:pPr>
+        <w:pStyle w:val="ListParagraph"/>
+        <w:numPr>
+          <w:ilvl w:val="0"/>
+          <w:numId w:val="1"/>
+        </w:numPr>
+      </w:pPr>
+      <w:r>
+        <w:t>Introduction</w:t>
+      </w:r>
+    </w:p>
+    <w:p>
+      <w:pPr>
+        <w:pStyle w:val="ListParagraph"/>
+        <w:numPr>
+          <w:ilvl w:val="1"/>
+          <w:numId w:val="1"/>
+        </w:numPr>
+      </w:pPr>
+      <w:r>
+        <w:t>2 pages</w:t>
+      </w:r>
+    </w:p>
+    <w:p>
+      <w:pPr>
+        <w:pStyle w:val="ListParagraph"/>
+        <w:numPr>
+          <w:ilvl w:val="0"/>
+          <w:numId w:val="1"/>
+        </w:numPr>
+      </w:pPr>
+      <w:r>
+        <w:t>Lit review</w:t>
+      </w:r>
+    </w:p>
+    <w:p>
+      <w:pPr>
+        <w:pStyle w:val="ListParagraph"/>
+        <w:numPr>
+          <w:ilvl w:val="1"/>
+          <w:numId w:val="1"/>
+        </w:numPr>
+      </w:pPr>
+      <w:r>
+        <w:t>5 pages</w:t>
+      </w:r>
+    </w:p>
+    <w:p>
+      <w:pPr>
+        <w:pStyle w:val="ListParagraph"/>
+        <w:numPr>
+          <w:ilvl w:val="0"/>
+          <w:numId w:val="1"/>
+        </w:numPr>
+      </w:pPr>
+      <w:r>
+        <w:t>Design</w:t>
+      </w:r>
+    </w:p>
+    <w:p>
+      <w:pPr>
+        <w:pStyle w:val="ListParagraph"/>
+        <w:numPr>
+          <w:ilvl w:val="1"/>
+          <w:numId w:val="1"/>
+        </w:numPr>
+      </w:pPr>
+      <w:r>
+        <w:t>4 pages</w:t>
+      </w:r>
+    </w:p>
+    <w:p>
+      <w:pPr>
+        <w:pStyle w:val="ListParagraph"/>
+        <w:numPr>
+          <w:ilvl w:val="0"/>
+          <w:numId w:val="1"/>
+        </w:numPr>
+      </w:pPr>
+      <w:r>
+        <w:t>Implementation</w:t>
+      </w:r>
+    </w:p>
+    <w:p>
+      <w:pPr>
+        <w:pStyle w:val="ListParagraph"/>
+        <w:numPr>
+          <w:ilvl w:val="1"/>
+          <w:numId w:val="1"/>
+        </w:numPr>
+      </w:pPr>
+      <w:r>
+        <w:t xml:space="preserve">this should describe the implementation of the project. This should follow the style of the topic 6 peer review (but expanded to cover your implementation to date), describing the major algorithms/techniques used, explanation of the most important parts of the code and a visual representation of the results (e.g. screenshots or graphs) </w:t>
+      </w:r>
+    </w:p>
+    <w:p>
+      <w:pPr>
+        <w:pStyle w:val="ListParagraph"/>
+        <w:numPr>
+          <w:ilvl w:val="2"/>
+          <w:numId w:val="1"/>
+        </w:numPr>
+      </w:pPr>
+      <w:r>
+        <w:t>A statement of which template you are using.</w:t>
+      </w:r>
+    </w:p>
+    <w:p>
+      <w:pPr>
+        <w:pStyle w:val="ListParagraph"/>
+        <w:numPr>
+          <w:ilvl w:val="2"/>
+          <w:numId w:val="1"/>
+        </w:numPr>
+      </w:pPr>
+      <w:r>
+        <w:t xml:space="preserve">An overview of the project and an explanation of how this prototype fits in to the </w:t>
+      </w:r>
+      <w:proofErr w:type="gramStart"/>
+      <w:r>
+        <w:t>project as a whole</w:t>
+      </w:r>
+      <w:proofErr w:type="gramEnd"/>
+      <w:r>
+        <w:t xml:space="preserve">. </w:t>
+      </w:r>
+    </w:p>
+    <w:p>
+      <w:pPr>
+        <w:pStyle w:val="ListParagraph"/>
+        <w:numPr>
+          <w:ilvl w:val="2"/>
+          <w:numId w:val="1"/>
+        </w:numPr>
+      </w:pPr>
+      <w:r>
+        <w:t>A description of the features being implemented in the prototype.</w:t>
+      </w:r>
+    </w:p>
+    <w:p>
+      <w:pPr>
+        <w:pStyle w:val="ListParagraph"/>
+        <w:numPr>
+          <w:ilvl w:val="2"/>
+          <w:numId w:val="1"/>
+        </w:numPr>
+      </w:pPr>
+      <w:r>
+        <w:t xml:space="preserve">An explanation of the algorithms, techniques and methods used. You are encouraged to use diagrams to explain them. </w:t>
+      </w:r>
+    </w:p>
+    <w:p>
+      <w:pPr>
+        <w:pStyle w:val="ListParagraph"/>
+        <w:numPr>
+          <w:ilvl w:val="2"/>
+          <w:numId w:val="1"/>
+        </w:numPr>
+      </w:pPr>
+      <w:r>
+        <w:t xml:space="preserve">An explanation of your code. You should not include your entire </w:t>
+      </w:r>
+      <w:proofErr w:type="gramStart"/>
+      <w:r>
+        <w:t>code, but</w:t>
+      </w:r>
+      <w:proofErr w:type="gramEnd"/>
+      <w:r>
+        <w:t xml:space="preserve"> should quote important parts and explain them (do not just paste in code without explaining it). </w:t>
+      </w:r>
+    </w:p>
+    <w:p>
+      <w:pPr>
+        <w:pStyle w:val="ListParagraph"/>
+        <w:numPr>
+          <w:ilvl w:val="2"/>
+          <w:numId w:val="1"/>
+        </w:numPr>
+      </w:pPr>
+      <w:r>
+        <w:t xml:space="preserve">A visual representation of the product or results. This could be a </w:t>
+      </w:r>
+      <w:proofErr w:type="gramStart"/>
+      <w:r>
+        <w:t>screen-shot</w:t>
+      </w:r>
+      <w:proofErr w:type="gramEnd"/>
+      <w:r>
+        <w:t xml:space="preserve"> of the user interface or graphs and tables for a data science project.</w:t>
+      </w:r>
+    </w:p>
+    <w:p>
+      <w:pPr>
+        <w:pStyle w:val="ListParagraph"/>
+        <w:numPr>
+          <w:ilvl w:val="2"/>
+          <w:numId w:val="1"/>
+        </w:numPr>
+      </w:pPr>
+      <w:r>
+        <w:t xml:space="preserve">An evaluation of how </w:t>
+      </w:r>
+      <w:r>
+        <w:t>successful</w:t>
+      </w:r>
+      <w:r>
+        <w:t xml:space="preserve"> the prototype is and how you intend to improve it. </w:t>
+      </w:r>
+    </w:p>
+    <w:p>
+      <w:pPr>
+        <w:pStyle w:val="ListParagraph"/>
+        <w:numPr>
+          <w:ilvl w:val="1"/>
+          <w:numId w:val="1"/>
+        </w:numPr>
+      </w:pPr>
+      <w:r>
+        <w:t>max 3 pages</w:t>
+      </w:r>
+    </w:p>
+    <w:p>
+      <w:pPr>
+        <w:pStyle w:val="ListParagraph"/>
+        <w:numPr>
+          <w:ilvl w:val="0"/>
+          <w:numId w:val="1"/>
+        </w:numPr>
+      </w:pPr>
+      <w:r>
+        <w:t>Evaluation</w:t>
+      </w:r>
+    </w:p>
+    <w:p>
+      <w:pPr>
+        <w:pStyle w:val="ListParagraph"/>
+        <w:numPr>
+          <w:ilvl w:val="1"/>
+          <w:numId w:val="1"/>
+        </w:numPr>
+      </w:pPr>
+      <w:r>
+        <w:t xml:space="preserve">Describe the initial evaluations that you have carried out (e.g. unit testing, user studies or testing on data) and give the results. This should give a critical evaluation of the project so far, making clear what you have achieved and what you can </w:t>
+      </w:r>
+      <w:proofErr w:type="gramStart"/>
+      <w:r>
+        <w:t>improve</w:t>
+      </w:r>
+      <w:proofErr w:type="gramEnd"/>
+    </w:p>
+    <w:p>
+      <w:pPr>
+        <w:pStyle w:val="ListParagraph"/>
+        <w:numPr>
+          <w:ilvl w:val="1"/>
+          <w:numId w:val="1"/>
+        </w:numPr>
+      </w:pPr>
+      <w:r>
+        <w:t>max 3 pages</w:t>
+      </w:r>
+    </w:p>
+    <w:p>
+      <w:pPr>
+        <w:pStyle w:val="ListParagraph"/>
+        <w:numPr>
+          <w:ilvl w:val="0"/>
+          <w:numId w:val="1"/>
+        </w:numPr>
+      </w:pPr>
+      <w:r>
+        <w:lastRenderedPageBreak/>
+        <w:t>Conclusion</w:t>
+      </w:r>
+    </w:p>
+    <w:p>
+      <w:pPr>
+        <w:pStyle w:val="ListParagraph"/>
+        <w:numPr>
+          <w:ilvl w:val="1"/>
+          <w:numId w:val="1"/>
+        </w:numPr>
+      </w:pPr>
+      <w:r>
+        <w:t xml:space="preserve">This can be a short summary of the project as a whole, but it can also bring out any broader themes you would like to discuss or suggest further </w:t>
+      </w:r>
+      <w:proofErr w:type="gramStart"/>
+      <w:r>
+        <w:t>work</w:t>
+      </w:r>
+      <w:proofErr w:type="gramEnd"/>
+    </w:p>
+    <w:p>
+      <w:pPr>
+        <w:pStyle w:val="ListParagraph"/>
+        <w:numPr>
+          <w:ilvl w:val="1"/>
+          <w:numId w:val="1"/>
+        </w:numPr>
+      </w:pPr>
+      <w:r>
+        <w:t>max 2 pages</w:t>
+      </w:r>
+    </w:p>
+    <w:p>
+      <w:pPr>
+        <w:rPr>
+          <w:rFonts w:eastAsiaTheme="minorEastAsia"/>
+        </w:rPr>
+      </w:pPr>
+    </w:p>
+    <w:p>
+      <w:pPr>
+        <w:pStyle w:val="Heading1"/>
+      </w:pPr>
+      <w:r>
+        <w:t>Final report</w:t>
+      </w:r>
+    </w:p>
+    <w:p>
+      <w:r>
+        <w:t>Due Monday 11</w:t>
+      </w:r>
+      <w:r>
+        <w:rPr>
+          <w:vertAlign w:val="superscript"/>
+        </w:rPr>
+        <w:t>th</w:t>
+      </w:r>
+      <w:r>
+        <w:t xml:space="preserve"> March, 13.00 GMT (end week 22)</w:t>
+      </w:r>
+      <w:r>
+        <w:br/>
+      </w:r>
+      <w:r>
+        <w:t>Feedback received by others:</w:t>
+      </w:r>
+    </w:p>
+    <w:p>
+      <w:pPr>
+        <w:pStyle w:val="ListParagraph"/>
+        <w:numPr>
+          <w:ilvl w:val="0"/>
+          <w:numId w:val="1"/>
+        </w:numPr>
+      </w:pPr>
+      <w:r>
+        <w:t xml:space="preserve">Final report should have table of figures and list of </w:t>
+      </w:r>
+      <w:proofErr w:type="gramStart"/>
+      <w:r>
+        <w:t>tables</w:t>
+      </w:r>
+      <w:proofErr w:type="gramEnd"/>
+    </w:p>
+    <w:p>
+      <w:pPr>
+        <w:pStyle w:val="ListParagraph"/>
+        <w:numPr>
+          <w:ilvl w:val="1"/>
+          <w:numId w:val="1"/>
+        </w:numPr>
+      </w:pPr>
+      <w:r>
+        <w:t xml:space="preserve">Each should be numbered and </w:t>
+      </w:r>
+      <w:proofErr w:type="gramStart"/>
+      <w:r>
+        <w:t>captioned</w:t>
+      </w:r>
+      <w:proofErr w:type="gramEnd"/>
+    </w:p>
+    <w:p>
+      <w:pPr>
+        <w:pStyle w:val="ListParagraph"/>
+        <w:numPr>
+          <w:ilvl w:val="1"/>
+          <w:numId w:val="1"/>
+        </w:numPr>
+      </w:pPr>
+      <w:r>
+        <w:t>Separate numbering for tables and figures</w:t>
+      </w:r>
+    </w:p>
+    <w:p>
+      <w:pPr>
+        <w:pStyle w:val="ListParagraph"/>
+        <w:numPr>
+          <w:ilvl w:val="0"/>
+          <w:numId w:val="1"/>
+        </w:numPr>
+      </w:pPr>
+      <w:r>
+        <w:t xml:space="preserve">Introduction should </w:t>
+      </w:r>
+      <w:proofErr w:type="gramStart"/>
+      <w:r>
+        <w:t>contain</w:t>
+      </w:r>
+      <w:proofErr w:type="gramEnd"/>
+    </w:p>
+    <w:p>
+      <w:pPr>
+        <w:pStyle w:val="ListParagraph"/>
+        <w:numPr>
+          <w:ilvl w:val="1"/>
+          <w:numId w:val="1"/>
+        </w:numPr>
+      </w:pPr>
+      <w:r>
+        <w:t>Project concept, motivation</w:t>
+      </w:r>
+    </w:p>
+    <w:p>
+      <w:pPr>
+        <w:pStyle w:val="ListParagraph"/>
+        <w:numPr>
+          <w:ilvl w:val="1"/>
+          <w:numId w:val="1"/>
+        </w:numPr>
+      </w:pPr>
+      <w:r>
+        <w:t xml:space="preserve">Introduce other chapters to give overview of whole </w:t>
+      </w:r>
+      <w:proofErr w:type="gramStart"/>
+      <w:r>
+        <w:t>project</w:t>
+      </w:r>
+      <w:proofErr w:type="gramEnd"/>
+    </w:p>
+    <w:p>
+      <w:pPr>
+        <w:pStyle w:val="ListParagraph"/>
+        <w:numPr>
+          <w:ilvl w:val="0"/>
+          <w:numId w:val="1"/>
+        </w:numPr>
+      </w:pPr>
+      <w:r>
+        <w:t>Critical analysis of project’s strengths, weaknesses against original objectives</w:t>
+      </w:r>
+    </w:p>
+    <w:p>
+      <w:pPr>
+        <w:pStyle w:val="ListParagraph"/>
+        <w:numPr>
+          <w:ilvl w:val="1"/>
+          <w:numId w:val="1"/>
+        </w:numPr>
+      </w:pPr>
+      <w:r>
+        <w:t xml:space="preserve">Should incorporate evaluation </w:t>
+      </w:r>
+      <w:proofErr w:type="gramStart"/>
+      <w:r>
+        <w:t>metrics</w:t>
+      </w:r>
+      <w:proofErr w:type="gramEnd"/>
+    </w:p>
+    <w:p>
+      <w:pPr>
+        <w:pStyle w:val="ListParagraph"/>
+        <w:numPr>
+          <w:ilvl w:val="0"/>
+          <w:numId w:val="1"/>
+        </w:numPr>
+      </w:pPr>
+      <w:r>
+        <w:t xml:space="preserve">Figures should be effectively linked to </w:t>
+      </w:r>
+      <w:proofErr w:type="gramStart"/>
+      <w:r>
+        <w:t>text</w:t>
+      </w:r>
+      <w:proofErr w:type="gramEnd"/>
     </w:p>
     <w:p/>
     <w:p/>

</xml_diff>

<commit_message>
alpha 0.3: scoring, scorecards, game end
</commit_message>
<xml_diff>
--- a/planning/project_notes.docx
+++ b/planning/project_notes.docx
@@ -51,13 +51,8 @@
         </w:numPr>
       </w:pPr>
       <w:r>
-        <w:t xml:space="preserve">Find the gap that nobody’s </w:t>
-      </w:r>
-      <w:proofErr w:type="gramStart"/>
-      <w:r>
-        <w:t>done</w:t>
-      </w:r>
-      <w:proofErr w:type="gramEnd"/>
+        <w:t>Find the gap that nobody’s done</w:t>
+      </w:r>
     </w:p>
     <w:p>
       <w:pPr>
@@ -68,13 +63,8 @@
         </w:numPr>
       </w:pPr>
       <w:r>
-        <w:t xml:space="preserve">Find a technique that works well to be </w:t>
-      </w:r>
-      <w:proofErr w:type="gramStart"/>
-      <w:r>
-        <w:t>incorporated</w:t>
-      </w:r>
-      <w:proofErr w:type="gramEnd"/>
+        <w:t>Find a technique that works well to be incorporated</w:t>
+      </w:r>
     </w:p>
     <w:p>
       <w:pPr>
@@ -85,13 +75,8 @@
         </w:numPr>
       </w:pPr>
       <w:r>
-        <w:t xml:space="preserve">Find a technique that doesn’t work well, to be </w:t>
-      </w:r>
-      <w:proofErr w:type="gramStart"/>
-      <w:r>
-        <w:t>avoided</w:t>
-      </w:r>
-      <w:proofErr w:type="gramEnd"/>
+        <w:t>Find a technique that doesn’t work well, to be avoided</w:t>
+      </w:r>
     </w:p>
     <w:p>
       <w:pPr>
@@ -1301,12 +1286,10 @@
         <w:t xml:space="preserve"> low player counts - hard to find a game with </w:t>
       </w:r>
       <w:proofErr w:type="spellStart"/>
-      <w:proofErr w:type="gramStart"/>
       <w:r>
         <w:t>randos</w:t>
       </w:r>
       <w:proofErr w:type="spellEnd"/>
-      <w:proofErr w:type="gramEnd"/>
     </w:p>
     <w:p>
       <w:r>
@@ -1621,30 +1604,14 @@
           <w:sz w:val="16"/>
           <w:szCs w:val="16"/>
         </w:rPr>
-        <w:t xml:space="preserve"> make explicit use of their </w:t>
-      </w:r>
-      <w:proofErr w:type="gramStart"/>
-      <w:r>
-        <w:rPr>
-          <w:sz w:val="16"/>
-          <w:szCs w:val="16"/>
-        </w:rPr>
-        <w:t>physicality</w:t>
-      </w:r>
-      <w:r>
-        <w:rPr>
-          <w:sz w:val="16"/>
-          <w:szCs w:val="16"/>
-        </w:rPr>
-        <w:t>, and</w:t>
-      </w:r>
-      <w:proofErr w:type="gramEnd"/>
-      <w:r>
-        <w:rPr>
-          <w:sz w:val="16"/>
-          <w:szCs w:val="16"/>
-        </w:rPr>
-        <w:t xml:space="preserve"> may thus be an appropriate influence for a physics-based computer game.</w:t>
+        <w:t xml:space="preserve"> make explicit use of their physicality</w:t>
+      </w:r>
+      <w:r>
+        <w:rPr>
+          <w:sz w:val="16"/>
+          <w:szCs w:val="16"/>
+        </w:rPr>
+        <w:t>, and may thus be an appropriate influence for a physics-based computer game.</w:t>
       </w:r>
     </w:p>
     <w:p>
@@ -1936,23 +1903,7 @@
           <w:sz w:val="16"/>
           <w:szCs w:val="16"/>
         </w:rPr>
-        <w:t xml:space="preserve">are browser-based services, with subscription models. They host a curated list of licensed games, strongly enforcing their mechanics and rulesets. The game engines used are two-dimensional with no physics </w:t>
-      </w:r>
-      <w:proofErr w:type="gramStart"/>
-      <w:r>
-        <w:rPr>
-          <w:sz w:val="16"/>
-          <w:szCs w:val="16"/>
-        </w:rPr>
-        <w:t>simulation, and</w:t>
-      </w:r>
-      <w:proofErr w:type="gramEnd"/>
-      <w:r>
-        <w:rPr>
-          <w:sz w:val="16"/>
-          <w:szCs w:val="16"/>
-        </w:rPr>
-        <w:t xml:space="preserve"> are thus unsuitable</w:t>
+        <w:t>are browser-based services, with subscription models. They host a curated list of licensed games, strongly enforcing their mechanics and rulesets. The game engines used are two-dimensional with no physics simulation, and are thus unsuitable</w:t>
       </w:r>
       <w:r>
         <w:rPr>
@@ -2138,23 +2089,13 @@
     </w:p>
     <w:p>
       <w:r>
-        <w:t xml:space="preserve">Add more on online boardgames since </w:t>
-      </w:r>
-      <w:proofErr w:type="gramStart"/>
-      <w:r>
-        <w:t>Covid</w:t>
-      </w:r>
-      <w:proofErr w:type="gramEnd"/>
-    </w:p>
-    <w:p>
-      <w:r>
-        <w:t xml:space="preserve">Add more on stand-alone </w:t>
-      </w:r>
-      <w:proofErr w:type="gramStart"/>
-      <w:r>
-        <w:t>executables</w:t>
-      </w:r>
-      <w:proofErr w:type="gramEnd"/>
+        <w:t>Add more on online boardgames since Covid</w:t>
+      </w:r>
+    </w:p>
+    <w:p>
+      <w:r>
+        <w:t>Add more on stand-alone executables</w:t>
+      </w:r>
     </w:p>
     <w:p>
       <w:hyperlink r:id="rId19" w:history="1">
@@ -2236,13 +2177,8 @@
         </w:numPr>
       </w:pPr>
       <w:r>
-        <w:t xml:space="preserve">Techniques and methods - not necessarily included in a similar </w:t>
-      </w:r>
-      <w:proofErr w:type="gramStart"/>
-      <w:r>
-        <w:t>project</w:t>
-      </w:r>
-      <w:proofErr w:type="gramEnd"/>
+        <w:t>Techniques and methods - not necessarily included in a similar project</w:t>
+      </w:r>
     </w:p>
     <w:p>
       <w:pPr>
@@ -2253,13 +2189,8 @@
         </w:numPr>
       </w:pPr>
       <w:r>
-        <w:t xml:space="preserve">Studies showing effectiveness of </w:t>
-      </w:r>
-      <w:proofErr w:type="gramStart"/>
-      <w:r>
-        <w:t>approach</w:t>
-      </w:r>
-      <w:proofErr w:type="gramEnd"/>
+        <w:t>Studies showing effectiveness of approach</w:t>
+      </w:r>
     </w:p>
     <w:p>
       <w:r>
@@ -2373,13 +2304,8 @@
         </w:numPr>
       </w:pPr>
       <w:r>
-        <w:t xml:space="preserve">Pick up object with </w:t>
-      </w:r>
-      <w:proofErr w:type="gramStart"/>
-      <w:r>
-        <w:t>keypress</w:t>
-      </w:r>
-      <w:proofErr w:type="gramEnd"/>
+        <w:t>Pick up object with keypress</w:t>
+      </w:r>
     </w:p>
     <w:p>
       <w:pPr>
@@ -2390,13 +2316,8 @@
         </w:numPr>
       </w:pPr>
       <w:r>
-        <w:t xml:space="preserve">Object locked in front of camera </w:t>
-      </w:r>
-      <w:proofErr w:type="gramStart"/>
-      <w:r>
-        <w:t>centre</w:t>
-      </w:r>
-      <w:proofErr w:type="gramEnd"/>
+        <w:t>Object locked in front of camera centre</w:t>
+      </w:r>
     </w:p>
     <w:p>
       <w:pPr>
@@ -2407,13 +2328,8 @@
         </w:numPr>
       </w:pPr>
       <w:r>
-        <w:t xml:space="preserve">Maintains orientation WRT camera from when picked </w:t>
-      </w:r>
-      <w:proofErr w:type="gramStart"/>
-      <w:r>
-        <w:t>up</w:t>
-      </w:r>
-      <w:proofErr w:type="gramEnd"/>
+        <w:t>Maintains orientation WRT camera from when picked up</w:t>
+      </w:r>
     </w:p>
     <w:p>
       <w:pPr>
@@ -2424,13 +2340,8 @@
         </w:numPr>
       </w:pPr>
       <w:r>
-        <w:t xml:space="preserve">Can’t be rotated while held, in any </w:t>
-      </w:r>
-      <w:proofErr w:type="gramStart"/>
-      <w:r>
-        <w:t>axis</w:t>
-      </w:r>
-      <w:proofErr w:type="gramEnd"/>
+        <w:t>Can’t be rotated while held, in any axis</w:t>
+      </w:r>
     </w:p>
     <w:p>
       <w:pPr>
@@ -2441,13 +2352,8 @@
         </w:numPr>
       </w:pPr>
       <w:r>
-        <w:t xml:space="preserve">Collisions occur while </w:t>
-      </w:r>
-      <w:proofErr w:type="gramStart"/>
-      <w:r>
-        <w:t>held</w:t>
-      </w:r>
-      <w:proofErr w:type="gramEnd"/>
+        <w:t>Collisions occur while held</w:t>
+      </w:r>
     </w:p>
     <w:p>
       <w:pPr>
@@ -2458,13 +2364,8 @@
         </w:numPr>
       </w:pPr>
       <w:r>
-        <w:t xml:space="preserve">Can knock other non-static object while </w:t>
-      </w:r>
-      <w:proofErr w:type="gramStart"/>
-      <w:r>
-        <w:t>held</w:t>
-      </w:r>
-      <w:proofErr w:type="gramEnd"/>
+        <w:t>Can knock other non-static object while held</w:t>
+      </w:r>
     </w:p>
     <w:p>
       <w:pPr>
@@ -2528,13 +2429,8 @@
       </w:r>
       <w:proofErr w:type="spellEnd"/>
       <w:r>
-        <w:t xml:space="preserve"> plugin. Reused all over the </w:t>
-      </w:r>
-      <w:proofErr w:type="gramStart"/>
-      <w:r>
-        <w:t>place</w:t>
-      </w:r>
-      <w:proofErr w:type="gramEnd"/>
+        <w:t xml:space="preserve"> plugin. Reused all over the place</w:t>
+      </w:r>
     </w:p>
     <w:p>
       <w:pPr>
@@ -2598,13 +2494,8 @@
         </w:numPr>
       </w:pPr>
       <w:r>
-        <w:t xml:space="preserve">How will the project be </w:t>
-      </w:r>
-      <w:proofErr w:type="gramStart"/>
-      <w:r>
-        <w:t>tested</w:t>
-      </w:r>
-      <w:proofErr w:type="gramEnd"/>
+        <w:t>How will the project be tested</w:t>
+      </w:r>
     </w:p>
     <w:p>
       <w:pPr>
@@ -2632,13 +2523,8 @@
     </w:p>
     <w:p>
       <w:r>
-        <w:t xml:space="preserve">Can test wireframes etc with </w:t>
-      </w:r>
-      <w:proofErr w:type="gramStart"/>
-      <w:r>
-        <w:t>users</w:t>
-      </w:r>
-      <w:proofErr w:type="gramEnd"/>
+        <w:t>Can test wireframes etc with users</w:t>
+      </w:r>
     </w:p>
     <w:p>
       <w:r>
@@ -2674,13 +2560,8 @@
         </w:numPr>
       </w:pPr>
       <w:r>
-        <w:t xml:space="preserve">Domain, users </w:t>
-      </w:r>
-      <w:proofErr w:type="gramStart"/>
-      <w:r>
-        <w:t>described</w:t>
-      </w:r>
-      <w:proofErr w:type="gramEnd"/>
+        <w:t>Domain, users described</w:t>
+      </w:r>
     </w:p>
     <w:p>
       <w:pPr>
@@ -2691,13 +2572,8 @@
         </w:numPr>
       </w:pPr>
       <w:r>
-        <w:t xml:space="preserve">Justify planned features based on </w:t>
-      </w:r>
-      <w:proofErr w:type="gramStart"/>
-      <w:r>
-        <w:t>domain</w:t>
-      </w:r>
-      <w:proofErr w:type="gramEnd"/>
+        <w:t>Justify planned features based on domain</w:t>
+      </w:r>
     </w:p>
     <w:p>
       <w:pPr>
@@ -2708,13 +2584,8 @@
         </w:numPr>
       </w:pPr>
       <w:r>
-        <w:t xml:space="preserve">Describe project </w:t>
-      </w:r>
-      <w:proofErr w:type="gramStart"/>
-      <w:r>
-        <w:t>structure</w:t>
-      </w:r>
-      <w:proofErr w:type="gramEnd"/>
+        <w:t>Describe project structure</w:t>
+      </w:r>
     </w:p>
     <w:p>
       <w:pPr>
@@ -2740,13 +2611,8 @@
         </w:numPr>
       </w:pPr>
       <w:r>
-        <w:t xml:space="preserve">Key technologies and methods </w:t>
-      </w:r>
-      <w:proofErr w:type="gramStart"/>
-      <w:r>
-        <w:t>described</w:t>
-      </w:r>
-      <w:proofErr w:type="gramEnd"/>
+        <w:t>Key technologies and methods described</w:t>
+      </w:r>
     </w:p>
     <w:p>
       <w:pPr>
@@ -2897,13 +2763,8 @@
         </w:numPr>
       </w:pPr>
       <w:r>
-        <w:t xml:space="preserve">Show how it </w:t>
-      </w:r>
-      <w:proofErr w:type="gramStart"/>
-      <w:r>
-        <w:t>works</w:t>
-      </w:r>
-      <w:proofErr w:type="gramEnd"/>
+        <w:t>Show how it works</w:t>
+      </w:r>
     </w:p>
     <w:p>
       <w:pPr>
@@ -2914,13 +2775,8 @@
         </w:numPr>
       </w:pPr>
       <w:r>
-        <w:t xml:space="preserve">Show some of the </w:t>
-      </w:r>
-      <w:proofErr w:type="gramStart"/>
-      <w:r>
-        <w:t>code</w:t>
-      </w:r>
-      <w:proofErr w:type="gramEnd"/>
+        <w:t>Show some of the code</w:t>
+      </w:r>
     </w:p>
     <w:p>
       <w:pPr>
@@ -2931,13 +2787,8 @@
         </w:numPr>
       </w:pPr>
       <w:r>
-        <w:t xml:space="preserve">Evaluation as it </w:t>
-      </w:r>
-      <w:proofErr w:type="gramStart"/>
-      <w:r>
-        <w:t>stands</w:t>
-      </w:r>
-      <w:proofErr w:type="gramEnd"/>
+        <w:t>Evaluation as it stands</w:t>
+      </w:r>
     </w:p>
     <w:p/>
     <w:p>
@@ -3455,15 +3306,7 @@
       </w:r>
       <w:proofErr w:type="spellEnd"/>
       <w:r>
-        <w:t xml:space="preserve"> in Awake and/or </w:t>
-      </w:r>
-      <w:proofErr w:type="gramStart"/>
-      <w:r>
-        <w:t>Start</w:t>
-      </w:r>
-      <w:proofErr w:type="gramEnd"/>
-      <w:r>
-        <w:t>.</w:t>
+        <w:t xml:space="preserve"> in Awake and/or Start.</w:t>
       </w:r>
     </w:p>
     <w:p>
@@ -3607,6 +3450,139 @@
         <w:t xml:space="preserve"> for possible solution. Or use newer UI solution.</w:t>
       </w:r>
     </w:p>
+    <w:p/>
+    <w:p>
+      <w:r>
+        <w:t xml:space="preserve">Highlight/outline specific items (held items). Could write entire shader. CBA. Use </w:t>
+      </w:r>
+      <w:proofErr w:type="spellStart"/>
+      <w:r>
+        <w:t>Arvtesh</w:t>
+      </w:r>
+      <w:proofErr w:type="spellEnd"/>
+      <w:r>
+        <w:t xml:space="preserve"> </w:t>
+      </w:r>
+      <w:proofErr w:type="spellStart"/>
+      <w:r>
+        <w:t>UnityFx.Outline</w:t>
+      </w:r>
+      <w:proofErr w:type="spellEnd"/>
+      <w:r>
+        <w:t xml:space="preserve"> </w:t>
+      </w:r>
+      <w:hyperlink r:id="rId46" w:history="1">
+        <w:r>
+          <w:rPr>
+            <w:rStyle w:val="Hyperlink"/>
+          </w:rPr>
+          <w:t>https://github.com/Arvtesh/UnityFx.Outline</w:t>
+        </w:r>
+      </w:hyperlink>
+      <w:r>
+        <w:t xml:space="preserve"> </w:t>
+      </w:r>
+      <w:r>
+        <w:br/>
+        <w:t xml:space="preserve">Tutorial </w:t>
+      </w:r>
+      <w:hyperlink r:id="rId47" w:history="1">
+        <w:r>
+          <w:rPr>
+            <w:rStyle w:val="Hyperlink"/>
+          </w:rPr>
+          <w:t>https://www.youtube.com/watch?v=AY2TpLobxa4</w:t>
+        </w:r>
+      </w:hyperlink>
+      <w:r>
+        <w:br/>
+        <w:t>MIT licence</w:t>
+      </w:r>
+    </w:p>
+    <w:p/>
+    <w:p>
+      <w:r>
+        <w:t xml:space="preserve">Piece heights: for pieces with multiple colliders in child objects, created trigger-only box colliders on parent shape, can be accessed by </w:t>
+      </w:r>
+      <w:proofErr w:type="spellStart"/>
+      <w:r>
+        <w:t>GameController.StackHeights</w:t>
+      </w:r>
+      <w:proofErr w:type="spellEnd"/>
+      <w:r>
+        <w:t xml:space="preserve">() </w:t>
+      </w:r>
+      <w:proofErr w:type="spellStart"/>
+      <w:r>
+        <w:t>func</w:t>
+      </w:r>
+      <w:proofErr w:type="spellEnd"/>
+      <w:r>
+        <w:t>.</w:t>
+      </w:r>
+    </w:p>
+    <w:p/>
+    <w:p>
+      <w:pPr>
+        <w:pStyle w:val="Heading1"/>
+      </w:pPr>
+      <w:r>
+        <w:t>Scorecards</w:t>
+      </w:r>
+    </w:p>
+    <w:p>
+      <w:r>
+        <w:t xml:space="preserve">Ruler image from </w:t>
+      </w:r>
+      <w:hyperlink r:id="rId48" w:history="1">
+        <w:r>
+          <w:rPr>
+            <w:rStyle w:val="Hyperlink"/>
+          </w:rPr>
+          <w:t>https://www.svgrepo.com/svg/109166/ruler</w:t>
+        </w:r>
+        <w:r>
+          <w:rPr>
+            <w:rStyle w:val="Hyperlink"/>
+          </w:rPr>
+          <w:t xml:space="preserve"> CC0</w:t>
+        </w:r>
+      </w:hyperlink>
+      <w:r>
+        <w:t xml:space="preserve"> Public Domain license</w:t>
+      </w:r>
+    </w:p>
+    <w:p>
+      <w:r>
+        <w:t xml:space="preserve">Sorting player objects by their score property: </w:t>
+      </w:r>
+      <w:hyperlink r:id="rId49" w:history="1">
+        <w:r>
+          <w:rPr>
+            <w:rStyle w:val="Hyperlink"/>
+          </w:rPr>
+          <w:t>https://www.tutorialsteacher.com/articles/sort-object-array-by-specific-property-in-csharp</w:t>
+        </w:r>
+      </w:hyperlink>
+    </w:p>
+    <w:p/>
+    <w:p/>
+    <w:p>
+      <w:pPr>
+        <w:pStyle w:val="Heading1"/>
+      </w:pPr>
+      <w:r>
+        <w:t>Third-party testing feedback</w:t>
+      </w:r>
+    </w:p>
+    <w:p>
+      <w:r>
+        <w:t>Bases could maybe be larger</w:t>
+      </w:r>
+      <w:r>
+        <w:t>, to compensate for increased difficulty of placing pieces vs. real game.</w:t>
+      </w:r>
+    </w:p>
     <w:p>
       <w:pPr>
         <w:rPr>
@@ -3738,7 +3714,11 @@
         </w:numPr>
       </w:pPr>
       <w:r>
-        <w:t xml:space="preserve">this should describe the implementation of the project. This should follow the style of the topic 6 peer review (but expanded to cover your implementation to date), describing the major algorithms/techniques used, explanation of the most important parts of the code and a visual representation of the results (e.g. screenshots or graphs) </w:t>
+        <w:t xml:space="preserve">this should describe the implementation of the project. This should follow the style of the topic 6 peer review (but expanded to cover your implementation to date), </w:t>
+      </w:r>
+      <w:r>
+        <w:lastRenderedPageBreak/>
+        <w:t xml:space="preserve">describing the major algorithms/techniques used, explanation of the most important parts of the code and a visual representation of the results (e.g. screenshots or graphs) </w:t>
       </w:r>
     </w:p>
     <w:p>
@@ -3762,15 +3742,7 @@
         </w:numPr>
       </w:pPr>
       <w:r>
-        <w:t xml:space="preserve">An overview of the project and an explanation of how this prototype fits in to the </w:t>
-      </w:r>
-      <w:proofErr w:type="gramStart"/>
-      <w:r>
-        <w:t>project as a whole</w:t>
-      </w:r>
-      <w:proofErr w:type="gramEnd"/>
-      <w:r>
-        <w:t xml:space="preserve">. </w:t>
+        <w:t xml:space="preserve">An overview of the project and an explanation of how this prototype fits in to the project as a whole. </w:t>
       </w:r>
     </w:p>
     <w:p>
@@ -3806,15 +3778,7 @@
         </w:numPr>
       </w:pPr>
       <w:r>
-        <w:t xml:space="preserve">An explanation of your code. You should not include your entire </w:t>
-      </w:r>
-      <w:proofErr w:type="gramStart"/>
-      <w:r>
-        <w:t>code, but</w:t>
-      </w:r>
-      <w:proofErr w:type="gramEnd"/>
-      <w:r>
-        <w:t xml:space="preserve"> should quote important parts and explain them (do not just paste in code without explaining it). </w:t>
+        <w:t xml:space="preserve">An explanation of your code. You should not include your entire code, but should quote important parts and explain them (do not just paste in code without explaining it). </w:t>
       </w:r>
     </w:p>
     <w:p>
@@ -3826,15 +3790,7 @@
         </w:numPr>
       </w:pPr>
       <w:r>
-        <w:t xml:space="preserve">A visual representation of the product or results. This could be a </w:t>
-      </w:r>
-      <w:proofErr w:type="gramStart"/>
-      <w:r>
-        <w:t>screen-shot</w:t>
-      </w:r>
-      <w:proofErr w:type="gramEnd"/>
-      <w:r>
-        <w:t xml:space="preserve"> of the user interface or graphs and tables for a data science project.</w:t>
+        <w:t>A visual representation of the product or results. This could be a screen-shot of the user interface or graphs and tables for a data science project.</w:t>
       </w:r>
     </w:p>
     <w:p>
@@ -3846,13 +3802,7 @@
         </w:numPr>
       </w:pPr>
       <w:r>
-        <w:t xml:space="preserve">An evaluation of how </w:t>
-      </w:r>
-      <w:r>
-        <w:t>successful</w:t>
-      </w:r>
-      <w:r>
-        <w:t xml:space="preserve"> the prototype is and how you intend to improve it. </w:t>
+        <w:t xml:space="preserve">An evaluation of how successful the prototype is and how you intend to improve it. </w:t>
       </w:r>
     </w:p>
     <w:p>
@@ -3888,13 +3838,8 @@
         </w:numPr>
       </w:pPr>
       <w:r>
-        <w:t xml:space="preserve">Describe the initial evaluations that you have carried out (e.g. unit testing, user studies or testing on data) and give the results. This should give a critical evaluation of the project so far, making clear what you have achieved and what you can </w:t>
-      </w:r>
-      <w:proofErr w:type="gramStart"/>
-      <w:r>
-        <w:t>improve</w:t>
-      </w:r>
-      <w:proofErr w:type="gramEnd"/>
+        <w:t>Describe the initial evaluations that you have carried out (e.g. unit testing, user studies or testing on data) and give the results. This should give a critical evaluation of the project so far, making clear what you have achieved and what you can improve</w:t>
+      </w:r>
     </w:p>
     <w:p>
       <w:pPr>
@@ -3917,7 +3862,6 @@
         </w:numPr>
       </w:pPr>
       <w:r>
-        <w:lastRenderedPageBreak/>
         <w:t>Conclusion</w:t>
       </w:r>
     </w:p>
@@ -3930,13 +3874,8 @@
         </w:numPr>
       </w:pPr>
       <w:r>
-        <w:t xml:space="preserve">This can be a short summary of the project as a whole, but it can also bring out any broader themes you would like to discuss or suggest further </w:t>
-      </w:r>
-      <w:proofErr w:type="gramStart"/>
-      <w:r>
-        <w:t>work</w:t>
-      </w:r>
-      <w:proofErr w:type="gramEnd"/>
+        <w:t>This can be a short summary of the project as a whole, but it can also bring out any broader themes you would like to discuss or suggest further work</w:t>
+      </w:r>
     </w:p>
     <w:p>
       <w:pPr>
@@ -3980,8 +3919,6 @@
       </w:r>
       <w:r>
         <w:br/>
-      </w:r>
-      <w:r>
         <w:t>Feedback received by others:</w:t>
       </w:r>
     </w:p>
@@ -3994,13 +3931,8 @@
         </w:numPr>
       </w:pPr>
       <w:r>
-        <w:t xml:space="preserve">Final report should have table of figures and list of </w:t>
-      </w:r>
-      <w:proofErr w:type="gramStart"/>
-      <w:r>
-        <w:t>tables</w:t>
-      </w:r>
-      <w:proofErr w:type="gramEnd"/>
+        <w:t>Final report should have table of figures and list of tables</w:t>
+      </w:r>
     </w:p>
     <w:p>
       <w:pPr>
@@ -4011,13 +3943,8 @@
         </w:numPr>
       </w:pPr>
       <w:r>
-        <w:t xml:space="preserve">Each should be numbered and </w:t>
-      </w:r>
-      <w:proofErr w:type="gramStart"/>
-      <w:r>
-        <w:t>captioned</w:t>
-      </w:r>
-      <w:proofErr w:type="gramEnd"/>
+        <w:t>Each should be numbered and captioned</w:t>
+      </w:r>
     </w:p>
     <w:p>
       <w:pPr>
@@ -4040,13 +3967,8 @@
         </w:numPr>
       </w:pPr>
       <w:r>
-        <w:t xml:space="preserve">Introduction should </w:t>
-      </w:r>
-      <w:proofErr w:type="gramStart"/>
-      <w:r>
-        <w:t>contain</w:t>
-      </w:r>
-      <w:proofErr w:type="gramEnd"/>
+        <w:t>Introduction should contain</w:t>
+      </w:r>
     </w:p>
     <w:p>
       <w:pPr>
@@ -4069,13 +3991,8 @@
         </w:numPr>
       </w:pPr>
       <w:r>
-        <w:t xml:space="preserve">Introduce other chapters to give overview of whole </w:t>
-      </w:r>
-      <w:proofErr w:type="gramStart"/>
-      <w:r>
-        <w:t>project</w:t>
-      </w:r>
-      <w:proofErr w:type="gramEnd"/>
+        <w:t>Introduce other chapters to give overview of whole project</w:t>
+      </w:r>
     </w:p>
     <w:p>
       <w:pPr>
@@ -4098,13 +4015,8 @@
         </w:numPr>
       </w:pPr>
       <w:r>
-        <w:t xml:space="preserve">Should incorporate evaluation </w:t>
-      </w:r>
-      <w:proofErr w:type="gramStart"/>
-      <w:r>
-        <w:t>metrics</w:t>
-      </w:r>
-      <w:proofErr w:type="gramEnd"/>
+        <w:t>Should incorporate evaluation metrics</w:t>
+      </w:r>
     </w:p>
     <w:p>
       <w:pPr>
@@ -4115,13 +4027,8 @@
         </w:numPr>
       </w:pPr>
       <w:r>
-        <w:t xml:space="preserve">Figures should be effectively linked to </w:t>
-      </w:r>
-      <w:proofErr w:type="gramStart"/>
-      <w:r>
-        <w:t>text</w:t>
-      </w:r>
-      <w:proofErr w:type="gramEnd"/>
+        <w:t>Figures should be effectively linked to text</w:t>
+      </w:r>
     </w:p>
     <w:p/>
     <w:p/>

</xml_diff>

<commit_message>
final report evaluation section
</commit_message>
<xml_diff>
--- a/planning/project_notes.docx
+++ b/planning/project_notes.docx
@@ -7,16 +7,26 @@
         <w:pStyle w:val="Title"/>
       </w:pPr>
       <w:r>
-        <w:t>Junk Art Unity adaptation</w:t>
-      </w:r>
+        <w:t xml:space="preserve">Junk Art Unity </w:t>
+      </w:r>
+      <w:proofErr w:type="gramStart"/>
+      <w:r>
+        <w:t>adaptation</w:t>
+      </w:r>
+      <w:proofErr w:type="gramEnd"/>
     </w:p>
     <w:p>
       <w:pPr>
         <w:pStyle w:val="Heading1"/>
       </w:pPr>
       <w:r>
-        <w:t>Pitch research</w:t>
-      </w:r>
+        <w:t xml:space="preserve">Pitch </w:t>
+      </w:r>
+      <w:proofErr w:type="gramStart"/>
+      <w:r>
+        <w:t>research</w:t>
+      </w:r>
+      <w:proofErr w:type="gramEnd"/>
     </w:p>
     <w:p>
       <w:pPr>
@@ -51,8 +61,13 @@
         </w:numPr>
       </w:pPr>
       <w:r>
-        <w:t>Find the gap that nobody’s done</w:t>
-      </w:r>
+        <w:t xml:space="preserve">Find the gap that nobody’s </w:t>
+      </w:r>
+      <w:proofErr w:type="gramStart"/>
+      <w:r>
+        <w:t>done</w:t>
+      </w:r>
+      <w:proofErr w:type="gramEnd"/>
     </w:p>
     <w:p>
       <w:pPr>
@@ -63,8 +78,13 @@
         </w:numPr>
       </w:pPr>
       <w:r>
-        <w:t>Find a technique that works well to be incorporated</w:t>
-      </w:r>
+        <w:t xml:space="preserve">Find a technique that works well to be </w:t>
+      </w:r>
+      <w:proofErr w:type="gramStart"/>
+      <w:r>
+        <w:t>incorporated</w:t>
+      </w:r>
+      <w:proofErr w:type="gramEnd"/>
     </w:p>
     <w:p>
       <w:pPr>
@@ -75,8 +95,13 @@
         </w:numPr>
       </w:pPr>
       <w:r>
-        <w:t>Find a technique that doesn’t work well, to be avoided</w:t>
-      </w:r>
+        <w:t xml:space="preserve">Find a technique that doesn’t work well, to be </w:t>
+      </w:r>
+      <w:proofErr w:type="gramStart"/>
+      <w:r>
+        <w:t>avoided</w:t>
+      </w:r>
+      <w:proofErr w:type="gramEnd"/>
     </w:p>
     <w:p>
       <w:pPr>
@@ -108,8 +133,13 @@
         <w:pStyle w:val="Heading2"/>
       </w:pPr>
       <w:r>
-        <w:t>Board games background</w:t>
-      </w:r>
+        <w:t xml:space="preserve">Board games </w:t>
+      </w:r>
+      <w:proofErr w:type="gramStart"/>
+      <w:r>
+        <w:t>background</w:t>
+      </w:r>
+      <w:proofErr w:type="gramEnd"/>
     </w:p>
     <w:p>
       <w:r>
@@ -124,7 +154,15 @@
         <w:br/>
       </w:r>
       <w:r>
-        <w:t>Michael Sebbane (2001) Board Games from Canaan in the Early and Intermediate Bronze Ages and the Origin of the Egyptian Senet Game, Tel Aviv, 28:2, 213-230, DOI: 10.1179/tav.2001.2001.2.213</w:t>
+        <w:t xml:space="preserve">Michael </w:t>
+      </w:r>
+      <w:proofErr w:type="spellStart"/>
+      <w:r>
+        <w:t>Sebbane</w:t>
+      </w:r>
+      <w:proofErr w:type="spellEnd"/>
+      <w:r>
+        <w:t xml:space="preserve"> (2001) Board Games from Canaan in the Early and Intermediate Bronze Ages and the Origin of the Egyptian Senet Game, Tel Aviv, 28:2, 213-230, DOI: 10.1179/tav.2001.2001.2.213</w:t>
       </w:r>
       <w:sdt>
         <w:sdtPr>
@@ -167,8 +205,13 @@
         </w:rPr>
       </w:pPr>
       <w:r>
-        <w:t>Go/Baduk</w:t>
-      </w:r>
+        <w:t>Go/</w:t>
+      </w:r>
+      <w:proofErr w:type="spellStart"/>
+      <w:r>
+        <w:t>Baduk</w:t>
+      </w:r>
+      <w:proofErr w:type="spellEnd"/>
       <w:r>
         <w:br/>
         <w:t xml:space="preserve">Peter Shotwell (2003) </w:t>
@@ -180,8 +223,13 @@
         <w:t xml:space="preserve">, </w:t>
       </w:r>
       <w:r>
-        <w:t>The 2nd International Conference on Baduk</w:t>
-      </w:r>
+        <w:t xml:space="preserve">The 2nd International Conference on </w:t>
+      </w:r>
+      <w:proofErr w:type="spellStart"/>
+      <w:r>
+        <w:t>Baduk</w:t>
+      </w:r>
+      <w:proofErr w:type="spellEnd"/>
       <w:r>
         <w:t xml:space="preserve">, </w:t>
       </w:r>
@@ -306,7 +354,15 @@
     </w:p>
     <w:p>
       <w:r>
-        <w:t xml:space="preserve">Ur Excatvations. </w:t>
+        <w:t xml:space="preserve">Ur </w:t>
+      </w:r>
+      <w:proofErr w:type="spellStart"/>
+      <w:r>
+        <w:t>Excatvations</w:t>
+      </w:r>
+      <w:proofErr w:type="spellEnd"/>
+      <w:r>
+        <w:t xml:space="preserve">. </w:t>
       </w:r>
       <w:sdt>
         <w:sdtPr>
@@ -420,8 +476,13 @@
       </w:sdt>
     </w:p>
     <w:p>
-      <w:r>
-        <w:t>Eurogames: The Design, Culture and Play of Modern European Board Games</w:t>
+      <w:proofErr w:type="spellStart"/>
+      <w:r>
+        <w:t>Eurogames</w:t>
+      </w:r>
+      <w:proofErr w:type="spellEnd"/>
+      <w:r>
+        <w:t>: The Design, Culture and Play of Modern European Board Games</w:t>
       </w:r>
       <w:r>
         <w:t xml:space="preserve"> </w:t>
@@ -787,9 +848,11 @@
           <w:numId w:val="1"/>
         </w:numPr>
       </w:pPr>
+      <w:proofErr w:type="spellStart"/>
       <w:r>
         <w:t>Crockinole</w:t>
       </w:r>
+      <w:proofErr w:type="spellEnd"/>
       <w:r>
         <w:t xml:space="preserve"> (#49 8.0)</w:t>
       </w:r>
@@ -833,7 +896,15 @@
         </w:numPr>
       </w:pPr>
       <w:r>
-        <w:t>Operation (#25132, 4.1), Klask (#252 7.6)</w:t>
+        <w:t xml:space="preserve">Operation (#25132, 4.1), </w:t>
+      </w:r>
+      <w:proofErr w:type="spellStart"/>
+      <w:r>
+        <w:t>Klask</w:t>
+      </w:r>
+      <w:proofErr w:type="spellEnd"/>
+      <w:r>
+        <w:t xml:space="preserve"> (#252 7.6)</w:t>
       </w:r>
     </w:p>
     <w:p>
@@ -1056,8 +1127,13 @@
     </w:p>
     <w:p>
       <w:r>
-        <w:t>TTS, BGA, Tabletopia</w:t>
-      </w:r>
+        <w:t xml:space="preserve">TTS, BGA, </w:t>
+      </w:r>
+      <w:proofErr w:type="spellStart"/>
+      <w:r>
+        <w:t>Tabletopia</w:t>
+      </w:r>
+      <w:proofErr w:type="spellEnd"/>
     </w:p>
     <w:p>
       <w:sdt>
@@ -1147,7 +1223,15 @@
     </w:p>
     <w:p>
       <w:r>
-        <w:t>TTS: no junk art. Jenga, crockinole…</w:t>
+        <w:t xml:space="preserve">TTS: no junk art. Jenga, </w:t>
+      </w:r>
+      <w:proofErr w:type="spellStart"/>
+      <w:r>
+        <w:t>crockinole</w:t>
+      </w:r>
+      <w:proofErr w:type="spellEnd"/>
+      <w:r>
+        <w:t>…</w:t>
       </w:r>
       <w:r>
         <w:br/>
@@ -1171,10 +1255,26 @@
     </w:p>
     <w:p>
       <w:r>
-        <w:t>In-browser multi-game platforms eschew dex games. No need to build physics environment for most other games.</w:t>
-      </w:r>
-      <w:r>
-        <w:t xml:space="preserve"> Subscriptions required for both Tabletopia, BGA for popular games.</w:t>
+        <w:t xml:space="preserve">In-browser multi-game platforms eschew </w:t>
+      </w:r>
+      <w:proofErr w:type="spellStart"/>
+      <w:r>
+        <w:t>dex</w:t>
+      </w:r>
+      <w:proofErr w:type="spellEnd"/>
+      <w:r>
+        <w:t xml:space="preserve"> games. No need to build physics environment for most other games.</w:t>
+      </w:r>
+      <w:r>
+        <w:t xml:space="preserve"> Subscriptions required for both </w:t>
+      </w:r>
+      <w:proofErr w:type="spellStart"/>
+      <w:r>
+        <w:t>Tabletopia</w:t>
+      </w:r>
+      <w:proofErr w:type="spellEnd"/>
+      <w:r>
+        <w:t>, BGA for popular games.</w:t>
       </w:r>
     </w:p>
     <w:p>
@@ -1207,13 +1307,33 @@
       </w:hyperlink>
     </w:p>
     <w:p>
-      <w:r>
-        <w:t>Tabletopia low player counts - hard to find a game with randos</w:t>
-      </w:r>
-    </w:p>
-    <w:p>
-      <w:r>
-        <w:t>Aim to create game which could be build for Web or standalone binary execution. Implement physics of object stacking, and rules, scoring of game. Hope to include local multiplayer through ‘hotseat’ mode.</w:t>
+      <w:proofErr w:type="spellStart"/>
+      <w:r>
+        <w:t>Tabletopia</w:t>
+      </w:r>
+      <w:proofErr w:type="spellEnd"/>
+      <w:r>
+        <w:t xml:space="preserve"> low player counts - hard to find a game with </w:t>
+      </w:r>
+      <w:proofErr w:type="spellStart"/>
+      <w:proofErr w:type="gramStart"/>
+      <w:r>
+        <w:t>randos</w:t>
+      </w:r>
+      <w:proofErr w:type="spellEnd"/>
+      <w:proofErr w:type="gramEnd"/>
+    </w:p>
+    <w:p>
+      <w:r>
+        <w:t xml:space="preserve">Aim to create game which could be </w:t>
+      </w:r>
+      <w:proofErr w:type="spellStart"/>
+      <w:r>
+        <w:t>build</w:t>
+      </w:r>
+      <w:proofErr w:type="spellEnd"/>
+      <w:r>
+        <w:t xml:space="preserve"> for Web or standalone binary execution. Implement physics of object stacking, and rules, scoring of game. Hope to include local multiplayer through ‘hotseat’ mode.</w:t>
       </w:r>
     </w:p>
     <w:p>
@@ -1516,14 +1636,30 @@
           <w:sz w:val="16"/>
           <w:szCs w:val="16"/>
         </w:rPr>
-        <w:t xml:space="preserve"> make explicit use of their physicality</w:t>
-      </w:r>
-      <w:r>
-        <w:rPr>
-          <w:sz w:val="16"/>
-          <w:szCs w:val="16"/>
-        </w:rPr>
-        <w:t>, and may thus be an appropriate influence for a physics-based computer game.</w:t>
+        <w:t xml:space="preserve"> make explicit use of their </w:t>
+      </w:r>
+      <w:proofErr w:type="gramStart"/>
+      <w:r>
+        <w:rPr>
+          <w:sz w:val="16"/>
+          <w:szCs w:val="16"/>
+        </w:rPr>
+        <w:t>physicality</w:t>
+      </w:r>
+      <w:r>
+        <w:rPr>
+          <w:sz w:val="16"/>
+          <w:szCs w:val="16"/>
+        </w:rPr>
+        <w:t>, and</w:t>
+      </w:r>
+      <w:proofErr w:type="gramEnd"/>
+      <w:r>
+        <w:rPr>
+          <w:sz w:val="16"/>
+          <w:szCs w:val="16"/>
+        </w:rPr>
+        <w:t xml:space="preserve"> may thus be an appropriate influence for a physics-based computer game.</w:t>
       </w:r>
     </w:p>
     <w:p>
@@ -1735,7 +1871,23 @@
           <w:sz w:val="16"/>
           <w:szCs w:val="16"/>
         </w:rPr>
-        <w:t xml:space="preserve">Services such as Board Game Arena, Tabletopia, and Tabletop Simulator allow players to participate in a variety of games without requiring the physical space for their components, and with access to </w:t>
+        <w:t xml:space="preserve">Services such as Board Game Arena, </w:t>
+      </w:r>
+      <w:proofErr w:type="spellStart"/>
+      <w:r>
+        <w:rPr>
+          <w:sz w:val="16"/>
+          <w:szCs w:val="16"/>
+        </w:rPr>
+        <w:t>Tabletopia</w:t>
+      </w:r>
+      <w:proofErr w:type="spellEnd"/>
+      <w:r>
+        <w:rPr>
+          <w:sz w:val="16"/>
+          <w:szCs w:val="16"/>
+        </w:rPr>
+        <w:t xml:space="preserve">, and Tabletop Simulator allow players to participate in a variety of games without requiring the physical space for their components, and with access to </w:t>
       </w:r>
       <w:r>
         <w:rPr>
@@ -1778,19 +1930,44 @@
           <w:szCs w:val="16"/>
         </w:rPr>
       </w:pPr>
-      <w:r>
-        <w:rPr>
-          <w:sz w:val="16"/>
-          <w:szCs w:val="16"/>
-        </w:rPr>
-        <w:t xml:space="preserve">Tabletopia and Board Game Arena </w:t>
-      </w:r>
-      <w:r>
-        <w:rPr>
-          <w:sz w:val="16"/>
-          <w:szCs w:val="16"/>
-        </w:rPr>
-        <w:t>are browser-based services, with subscription models. They host a curated list of licensed games, strongly enforcing their mechanics and rulesets. The game engines used are two-dimensional with no physics simulation, and are thus unsuitable</w:t>
+      <w:proofErr w:type="spellStart"/>
+      <w:r>
+        <w:rPr>
+          <w:sz w:val="16"/>
+          <w:szCs w:val="16"/>
+        </w:rPr>
+        <w:t>Tabletopia</w:t>
+      </w:r>
+      <w:proofErr w:type="spellEnd"/>
+      <w:r>
+        <w:rPr>
+          <w:sz w:val="16"/>
+          <w:szCs w:val="16"/>
+        </w:rPr>
+        <w:t xml:space="preserve"> and Board Game Arena </w:t>
+      </w:r>
+      <w:r>
+        <w:rPr>
+          <w:sz w:val="16"/>
+          <w:szCs w:val="16"/>
+        </w:rPr>
+        <w:t xml:space="preserve">are browser-based services, with subscription models. They host a curated list of licensed games, strongly enforcing their mechanics and rulesets. The game engines used are two-dimensional with no physics </w:t>
+      </w:r>
+      <w:proofErr w:type="gramStart"/>
+      <w:r>
+        <w:rPr>
+          <w:sz w:val="16"/>
+          <w:szCs w:val="16"/>
+        </w:rPr>
+        <w:t>simulation, and</w:t>
+      </w:r>
+      <w:proofErr w:type="gramEnd"/>
+      <w:r>
+        <w:rPr>
+          <w:sz w:val="16"/>
+          <w:szCs w:val="16"/>
+        </w:rPr>
+        <w:t xml:space="preserve"> are thus unsuitable</w:t>
       </w:r>
       <w:r>
         <w:rPr>
@@ -1976,13 +2153,23 @@
     </w:p>
     <w:p>
       <w:r>
-        <w:t>Add more on online boardgames since Covid</w:t>
-      </w:r>
-    </w:p>
-    <w:p>
-      <w:r>
-        <w:t>Add more on stand-alone executables</w:t>
-      </w:r>
+        <w:t xml:space="preserve">Add more on online boardgames since </w:t>
+      </w:r>
+      <w:proofErr w:type="gramStart"/>
+      <w:r>
+        <w:t>Covid</w:t>
+      </w:r>
+      <w:proofErr w:type="gramEnd"/>
+    </w:p>
+    <w:p>
+      <w:r>
+        <w:t xml:space="preserve">Add more on stand-alone </w:t>
+      </w:r>
+      <w:proofErr w:type="gramStart"/>
+      <w:r>
+        <w:t>executables</w:t>
+      </w:r>
+      <w:proofErr w:type="gramEnd"/>
     </w:p>
     <w:p>
       <w:hyperlink r:id="rId19" w:history="1">
@@ -2064,8 +2251,13 @@
         </w:numPr>
       </w:pPr>
       <w:r>
-        <w:t>Techniques and methods - not necessarily included in a similar project</w:t>
-      </w:r>
+        <w:t xml:space="preserve">Techniques and methods - not necessarily included in a similar </w:t>
+      </w:r>
+      <w:proofErr w:type="gramStart"/>
+      <w:r>
+        <w:t>project</w:t>
+      </w:r>
+      <w:proofErr w:type="gramEnd"/>
     </w:p>
     <w:p>
       <w:pPr>
@@ -2076,8 +2268,13 @@
         </w:numPr>
       </w:pPr>
       <w:r>
-        <w:t>Studies showing effectiveness of approach</w:t>
-      </w:r>
+        <w:t xml:space="preserve">Studies showing effectiveness of </w:t>
+      </w:r>
+      <w:proofErr w:type="gramStart"/>
+      <w:r>
+        <w:t>approach</w:t>
+      </w:r>
+      <w:proofErr w:type="gramEnd"/>
     </w:p>
     <w:p>
       <w:r>
@@ -2191,8 +2388,13 @@
         </w:numPr>
       </w:pPr>
       <w:r>
-        <w:t>Pick up object with keypress</w:t>
-      </w:r>
+        <w:t xml:space="preserve">Pick up object with </w:t>
+      </w:r>
+      <w:proofErr w:type="gramStart"/>
+      <w:r>
+        <w:t>keypress</w:t>
+      </w:r>
+      <w:proofErr w:type="gramEnd"/>
     </w:p>
     <w:p>
       <w:pPr>
@@ -2203,8 +2405,13 @@
         </w:numPr>
       </w:pPr>
       <w:r>
-        <w:t>Object locked in front of camera centre</w:t>
-      </w:r>
+        <w:t xml:space="preserve">Object locked in front of camera </w:t>
+      </w:r>
+      <w:proofErr w:type="gramStart"/>
+      <w:r>
+        <w:t>centre</w:t>
+      </w:r>
+      <w:proofErr w:type="gramEnd"/>
     </w:p>
     <w:p>
       <w:pPr>
@@ -2215,8 +2422,13 @@
         </w:numPr>
       </w:pPr>
       <w:r>
-        <w:t>Maintains orientation WRT camera from when picked up</w:t>
-      </w:r>
+        <w:t xml:space="preserve">Maintains orientation WRT camera from when picked </w:t>
+      </w:r>
+      <w:proofErr w:type="gramStart"/>
+      <w:r>
+        <w:t>up</w:t>
+      </w:r>
+      <w:proofErr w:type="gramEnd"/>
     </w:p>
     <w:p>
       <w:pPr>
@@ -2227,8 +2439,13 @@
         </w:numPr>
       </w:pPr>
       <w:r>
-        <w:t>Can’t be rotated while held, in any axis</w:t>
-      </w:r>
+        <w:t xml:space="preserve">Can’t be rotated while held, in any </w:t>
+      </w:r>
+      <w:proofErr w:type="gramStart"/>
+      <w:r>
+        <w:t>axis</w:t>
+      </w:r>
+      <w:proofErr w:type="gramEnd"/>
     </w:p>
     <w:p>
       <w:pPr>
@@ -2239,8 +2456,13 @@
         </w:numPr>
       </w:pPr>
       <w:r>
-        <w:t>Collisions occur while held</w:t>
-      </w:r>
+        <w:t xml:space="preserve">Collisions occur while </w:t>
+      </w:r>
+      <w:proofErr w:type="gramStart"/>
+      <w:r>
+        <w:t>held</w:t>
+      </w:r>
+      <w:proofErr w:type="gramEnd"/>
     </w:p>
     <w:p>
       <w:pPr>
@@ -2251,8 +2473,13 @@
         </w:numPr>
       </w:pPr>
       <w:r>
-        <w:t>Can knock other non-static object while held</w:t>
-      </w:r>
+        <w:t xml:space="preserve">Can knock other non-static object while </w:t>
+      </w:r>
+      <w:proofErr w:type="gramStart"/>
+      <w:r>
+        <w:t>held</w:t>
+      </w:r>
+      <w:proofErr w:type="gramEnd"/>
     </w:p>
     <w:p>
       <w:pPr>
@@ -2271,7 +2498,15 @@
     </w:p>
     <w:p>
       <w:r>
-        <w:t>Digital jenga:</w:t>
+        <w:t xml:space="preserve">Digital </w:t>
+      </w:r>
+      <w:proofErr w:type="spellStart"/>
+      <w:r>
+        <w:t>jenga</w:t>
+      </w:r>
+      <w:proofErr w:type="spellEnd"/>
+      <w:r>
+        <w:t>:</w:t>
       </w:r>
     </w:p>
     <w:p>
@@ -2300,8 +2535,21 @@
         </w:r>
       </w:hyperlink>
       <w:r>
-        <w:t xml:space="preserve"> tech demo for Physijs plugin. Reused all over the place</w:t>
-      </w:r>
+        <w:t xml:space="preserve"> tech demo for </w:t>
+      </w:r>
+      <w:proofErr w:type="spellStart"/>
+      <w:r>
+        <w:t>Physijs</w:t>
+      </w:r>
+      <w:proofErr w:type="spellEnd"/>
+      <w:r>
+        <w:t xml:space="preserve"> plugin. Reused all over the </w:t>
+      </w:r>
+      <w:proofErr w:type="gramStart"/>
+      <w:r>
+        <w:t>place</w:t>
+      </w:r>
+      <w:proofErr w:type="gramEnd"/>
     </w:p>
     <w:p>
       <w:pPr>
@@ -2309,8 +2557,13 @@
       </w:pPr>
       <w:r>
         <w:lastRenderedPageBreak/>
-        <w:t>Design phase</w:t>
-      </w:r>
+        <w:t xml:space="preserve">Design </w:t>
+      </w:r>
+      <w:proofErr w:type="gramStart"/>
+      <w:r>
+        <w:t>phase</w:t>
+      </w:r>
+      <w:proofErr w:type="gramEnd"/>
     </w:p>
     <w:p>
       <w:r>
@@ -2338,8 +2591,13 @@
         </w:numPr>
       </w:pPr>
       <w:r>
-        <w:t>Work/time plan</w:t>
-      </w:r>
+        <w:t xml:space="preserve">Work/time </w:t>
+      </w:r>
+      <w:proofErr w:type="gramStart"/>
+      <w:r>
+        <w:t>plan</w:t>
+      </w:r>
+      <w:proofErr w:type="gramEnd"/>
       <w:r>
         <w:t xml:space="preserve"> </w:t>
       </w:r>
@@ -2365,8 +2623,13 @@
         </w:numPr>
       </w:pPr>
       <w:r>
-        <w:t>How will the project be tested</w:t>
-      </w:r>
+        <w:t xml:space="preserve">How will the project be </w:t>
+      </w:r>
+      <w:proofErr w:type="gramStart"/>
+      <w:r>
+        <w:t>tested</w:t>
+      </w:r>
+      <w:proofErr w:type="gramEnd"/>
     </w:p>
     <w:p>
       <w:pPr>
@@ -2389,13 +2652,23 @@
         </w:numPr>
       </w:pPr>
       <w:r>
-        <w:t>Test ideas for feasibility</w:t>
-      </w:r>
-    </w:p>
-    <w:p>
-      <w:r>
-        <w:t>Can test wireframes etc with users</w:t>
-      </w:r>
+        <w:t xml:space="preserve">Test ideas for </w:t>
+      </w:r>
+      <w:proofErr w:type="gramStart"/>
+      <w:r>
+        <w:t>feasibility</w:t>
+      </w:r>
+      <w:proofErr w:type="gramEnd"/>
+    </w:p>
+    <w:p>
+      <w:r>
+        <w:t xml:space="preserve">Can test wireframes etc with </w:t>
+      </w:r>
+      <w:proofErr w:type="gramStart"/>
+      <w:r>
+        <w:t>users</w:t>
+      </w:r>
+      <w:proofErr w:type="gramEnd"/>
     </w:p>
     <w:p>
       <w:r>
@@ -2407,8 +2680,13 @@
         <w:pStyle w:val="Heading2"/>
       </w:pPr>
       <w:r>
-        <w:t>Design document</w:t>
-      </w:r>
+        <w:t xml:space="preserve">Design </w:t>
+      </w:r>
+      <w:proofErr w:type="gramStart"/>
+      <w:r>
+        <w:t>document</w:t>
+      </w:r>
+      <w:proofErr w:type="gramEnd"/>
     </w:p>
     <w:p>
       <w:pPr>
@@ -2431,8 +2709,13 @@
         </w:numPr>
       </w:pPr>
       <w:r>
-        <w:t>Domain, users described</w:t>
-      </w:r>
+        <w:t xml:space="preserve">Domain, users </w:t>
+      </w:r>
+      <w:proofErr w:type="gramStart"/>
+      <w:r>
+        <w:t>described</w:t>
+      </w:r>
+      <w:proofErr w:type="gramEnd"/>
     </w:p>
     <w:p>
       <w:pPr>
@@ -2443,8 +2726,13 @@
         </w:numPr>
       </w:pPr>
       <w:r>
-        <w:t>Justify planned features based on domain</w:t>
-      </w:r>
+        <w:t xml:space="preserve">Justify planned features based on </w:t>
+      </w:r>
+      <w:proofErr w:type="gramStart"/>
+      <w:r>
+        <w:t>domain</w:t>
+      </w:r>
+      <w:proofErr w:type="gramEnd"/>
     </w:p>
     <w:p>
       <w:pPr>
@@ -2455,8 +2743,13 @@
         </w:numPr>
       </w:pPr>
       <w:r>
-        <w:t>Describe project structure</w:t>
-      </w:r>
+        <w:t xml:space="preserve">Describe project </w:t>
+      </w:r>
+      <w:proofErr w:type="gramStart"/>
+      <w:r>
+        <w:t>structure</w:t>
+      </w:r>
+      <w:proofErr w:type="gramEnd"/>
     </w:p>
     <w:p>
       <w:pPr>
@@ -2482,8 +2775,13 @@
         </w:numPr>
       </w:pPr>
       <w:r>
-        <w:t>Key technologies and methods described</w:t>
-      </w:r>
+        <w:t xml:space="preserve">Key technologies and methods </w:t>
+      </w:r>
+      <w:proofErr w:type="gramStart"/>
+      <w:r>
+        <w:t>described</w:t>
+      </w:r>
+      <w:proofErr w:type="gramEnd"/>
     </w:p>
     <w:p>
       <w:pPr>
@@ -2509,8 +2807,13 @@
         </w:numPr>
       </w:pPr>
       <w:r>
-        <w:t>Work plan</w:t>
-      </w:r>
+        <w:t xml:space="preserve">Work </w:t>
+      </w:r>
+      <w:proofErr w:type="gramStart"/>
+      <w:r>
+        <w:t>plan</w:t>
+      </w:r>
+      <w:proofErr w:type="gramEnd"/>
     </w:p>
     <w:p>
       <w:pPr>
@@ -2634,8 +2937,13 @@
         </w:numPr>
       </w:pPr>
       <w:r>
-        <w:t>Show how it works</w:t>
-      </w:r>
+        <w:t xml:space="preserve">Show how it </w:t>
+      </w:r>
+      <w:proofErr w:type="gramStart"/>
+      <w:r>
+        <w:t>works</w:t>
+      </w:r>
+      <w:proofErr w:type="gramEnd"/>
     </w:p>
     <w:p>
       <w:pPr>
@@ -2646,8 +2954,13 @@
         </w:numPr>
       </w:pPr>
       <w:r>
-        <w:t>Show some of the code</w:t>
-      </w:r>
+        <w:t xml:space="preserve">Show some of the </w:t>
+      </w:r>
+      <w:proofErr w:type="gramStart"/>
+      <w:r>
+        <w:t>code</w:t>
+      </w:r>
+      <w:proofErr w:type="gramEnd"/>
     </w:p>
     <w:p>
       <w:pPr>
@@ -2658,8 +2971,13 @@
         </w:numPr>
       </w:pPr>
       <w:r>
-        <w:t>Evaluation as it stands</w:t>
-      </w:r>
+        <w:t xml:space="preserve">Evaluation as it </w:t>
+      </w:r>
+      <w:proofErr w:type="gramStart"/>
+      <w:r>
+        <w:t>stands</w:t>
+      </w:r>
+      <w:proofErr w:type="gramEnd"/>
     </w:p>
     <w:p/>
     <w:p>
@@ -2696,8 +3014,13 @@
         </w:numPr>
       </w:pPr>
       <w:r>
-        <w:t>Template, concept, motivation</w:t>
-      </w:r>
+        <w:t xml:space="preserve">Template, concept, </w:t>
+      </w:r>
+      <w:proofErr w:type="gramStart"/>
+      <w:r>
+        <w:t>motivation</w:t>
+      </w:r>
+      <w:proofErr w:type="gramEnd"/>
     </w:p>
     <w:p>
       <w:pPr>
@@ -2946,8 +3269,13 @@
       <w:r>
         <w:t xml:space="preserve"> (</w:t>
       </w:r>
-      <w:r>
-        <w:t>Voxelized Hierarchical Convex Decomposition</w:t>
+      <w:proofErr w:type="spellStart"/>
+      <w:r>
+        <w:t>Voxelized</w:t>
+      </w:r>
+      <w:proofErr w:type="spellEnd"/>
+      <w:r>
+        <w:t xml:space="preserve"> Hierarchical Convex Decomposition</w:t>
       </w:r>
       <w:r>
         <w:t>)</w:t>
@@ -3131,13 +3459,66 @@
       </w:r>
     </w:p>
     <w:p>
-      <w:r>
-        <w:t>MonoBehaviour shouldn’t have contstrutors - they’re designed to be components of gameObjects with intialisation in Awake and/or Start.</w:t>
-      </w:r>
-    </w:p>
-    <w:p>
-      <w:r>
-        <w:t xml:space="preserve">For scripts not attached to gameObjects use ScriptableObject </w:t>
+      <w:proofErr w:type="spellStart"/>
+      <w:r>
+        <w:t>MonoBehaviour</w:t>
+      </w:r>
+      <w:proofErr w:type="spellEnd"/>
+      <w:r>
+        <w:t xml:space="preserve"> shouldn’t have </w:t>
+      </w:r>
+      <w:proofErr w:type="spellStart"/>
+      <w:r>
+        <w:t>contstrutors</w:t>
+      </w:r>
+      <w:proofErr w:type="spellEnd"/>
+      <w:r>
+        <w:t xml:space="preserve"> - they’re designed to be components of </w:t>
+      </w:r>
+      <w:proofErr w:type="spellStart"/>
+      <w:r>
+        <w:t>gameObjects</w:t>
+      </w:r>
+      <w:proofErr w:type="spellEnd"/>
+      <w:r>
+        <w:t xml:space="preserve"> with </w:t>
+      </w:r>
+      <w:proofErr w:type="spellStart"/>
+      <w:r>
+        <w:t>intialisation</w:t>
+      </w:r>
+      <w:proofErr w:type="spellEnd"/>
+      <w:r>
+        <w:t xml:space="preserve"> in Awake and/or </w:t>
+      </w:r>
+      <w:proofErr w:type="gramStart"/>
+      <w:r>
+        <w:t>Start</w:t>
+      </w:r>
+      <w:proofErr w:type="gramEnd"/>
+      <w:r>
+        <w:t>.</w:t>
+      </w:r>
+    </w:p>
+    <w:p>
+      <w:r>
+        <w:t xml:space="preserve">For scripts not attached to </w:t>
+      </w:r>
+      <w:proofErr w:type="spellStart"/>
+      <w:r>
+        <w:t>gameObjects</w:t>
+      </w:r>
+      <w:proofErr w:type="spellEnd"/>
+      <w:r>
+        <w:t xml:space="preserve"> use </w:t>
+      </w:r>
+      <w:proofErr w:type="spellStart"/>
+      <w:r>
+        <w:t>ScriptableObject</w:t>
+      </w:r>
+      <w:proofErr w:type="spellEnd"/>
+      <w:r>
+        <w:t xml:space="preserve"> </w:t>
       </w:r>
       <w:hyperlink r:id="rId41" w:history="1">
         <w:r>
@@ -3163,7 +3544,23 @@
           <w:i/>
           <w:iCs/>
         </w:rPr>
-        <w:t xml:space="preserve">“. Design patterns and good programming practices tell us that a constructor should only contruct the object, i.e. allocate the memory needed. Anything related to </w:t>
+        <w:t xml:space="preserve">“. Design patterns and good programming practices tell us that a constructor should only </w:t>
+      </w:r>
+      <w:proofErr w:type="spellStart"/>
+      <w:r>
+        <w:rPr>
+          <w:i/>
+          <w:iCs/>
+        </w:rPr>
+        <w:t>contruct</w:t>
+      </w:r>
+      <w:proofErr w:type="spellEnd"/>
+      <w:r>
+        <w:rPr>
+          <w:i/>
+          <w:iCs/>
+        </w:rPr>
+        <w:t xml:space="preserve"> the object, i.e. allocate the memory needed. Anything related to </w:t>
       </w:r>
       <w:r>
         <w:rPr>
@@ -3197,12 +3594,19 @@
       </w:r>
     </w:p>
     <w:p>
-      <w:r>
-        <w:t xml:space="preserve">ScriptableObjects instantiated with </w:t>
-      </w:r>
+      <w:proofErr w:type="spellStart"/>
+      <w:r>
+        <w:t>ScriptableObjects</w:t>
+      </w:r>
+      <w:proofErr w:type="spellEnd"/>
+      <w:r>
+        <w:t xml:space="preserve"> instantiated with </w:t>
+      </w:r>
+      <w:proofErr w:type="spellStart"/>
       <w:r>
         <w:t>ScriptableObject.CreateInstance</w:t>
       </w:r>
+      <w:proofErr w:type="spellEnd"/>
       <w:r>
         <w:br/>
         <w:t>Use separate methods to set properties.</w:t>
@@ -3237,14 +3641,38 @@
         <w:t xml:space="preserve"> for possible solution. Or use newer UI solution.</w:t>
       </w:r>
       <w:r>
-        <w:t xml:space="preserve"> Using TextMeshPro fixes this.</w:t>
+        <w:t xml:space="preserve"> Using </w:t>
+      </w:r>
+      <w:proofErr w:type="spellStart"/>
+      <w:r>
+        <w:t>TextMeshPro</w:t>
+      </w:r>
+      <w:proofErr w:type="spellEnd"/>
+      <w:r>
+        <w:t xml:space="preserve"> fixes this.</w:t>
       </w:r>
     </w:p>
     <w:p/>
     <w:p/>
     <w:p>
       <w:r>
-        <w:t>Piece heights: for pieces with multiple colliders in child objects, created trigger-only box colliders on parent shape, can be accessed by GameController.StackHeights() func.</w:t>
+        <w:t xml:space="preserve">Piece heights: for pieces with multiple colliders in child objects, created trigger-only box colliders on parent shape, can be accessed by </w:t>
+      </w:r>
+      <w:proofErr w:type="spellStart"/>
+      <w:r>
+        <w:t>GameController.StackHeights</w:t>
+      </w:r>
+      <w:proofErr w:type="spellEnd"/>
+      <w:r>
+        <w:t xml:space="preserve">() </w:t>
+      </w:r>
+      <w:proofErr w:type="spellStart"/>
+      <w:r>
+        <w:t>func</w:t>
+      </w:r>
+      <w:proofErr w:type="spellEnd"/>
+      <w:r>
+        <w:t>.</w:t>
       </w:r>
     </w:p>
     <w:p/>
@@ -3306,8 +3734,13 @@
       </w:r>
     </w:p>
     <w:p>
-      <w:r>
-        <w:t>Voxelized Hierarchical Convex Decomposition</w:t>
+      <w:proofErr w:type="spellStart"/>
+      <w:r>
+        <w:t>Voxelized</w:t>
+      </w:r>
+      <w:proofErr w:type="spellEnd"/>
+      <w:r>
+        <w:t xml:space="preserve"> Hierarchical Convex Decomposition</w:t>
       </w:r>
     </w:p>
     <w:p>
@@ -3352,8 +3785,13 @@
         <w:br/>
         <w:t xml:space="preserve">John W Ratcliff v4: </w:t>
       </w:r>
-      <w:r>
-        <w:t>Voxelized Hierarchical Convex Decomposition</w:t>
+      <w:proofErr w:type="spellStart"/>
+      <w:r>
+        <w:t>Voxelized</w:t>
+      </w:r>
+      <w:proofErr w:type="spellEnd"/>
+      <w:r>
+        <w:t xml:space="preserve"> Hierarchical Convex Decomposition</w:t>
       </w:r>
       <w:r>
         <w:t xml:space="preserve"> (presentation)</w:t>
@@ -3373,8 +3811,13 @@
         </w:numPr>
       </w:pPr>
       <w:r>
-        <w:t>Create AABB around source mesh</w:t>
-      </w:r>
+        <w:t xml:space="preserve">Create AABB around source </w:t>
+      </w:r>
+      <w:proofErr w:type="gramStart"/>
+      <w:r>
+        <w:t>mesh</w:t>
+      </w:r>
+      <w:proofErr w:type="gramEnd"/>
     </w:p>
     <w:p>
       <w:pPr>
@@ -3385,8 +3828,13 @@
         </w:numPr>
       </w:pPr>
       <w:r>
-        <w:t>Create voxels within AABB at every point on surface of source mesh faces. Voxel size defined by resolution parameter</w:t>
-      </w:r>
+        <w:t xml:space="preserve">Create voxels within AABB at every point on surface of source mesh faces. Voxel size defined by resolution </w:t>
+      </w:r>
+      <w:proofErr w:type="gramStart"/>
+      <w:r>
+        <w:t>parameter</w:t>
+      </w:r>
+      <w:proofErr w:type="gramEnd"/>
     </w:p>
     <w:p>
       <w:pPr>
@@ -3397,8 +3845,13 @@
         </w:numPr>
       </w:pPr>
       <w:r>
-        <w:t>Flood fill inside of mesh with voxels</w:t>
-      </w:r>
+        <w:t xml:space="preserve">Flood fill inside of mesh with </w:t>
+      </w:r>
+      <w:proofErr w:type="gramStart"/>
+      <w:r>
+        <w:t>voxels</w:t>
+      </w:r>
+      <w:proofErr w:type="gramEnd"/>
     </w:p>
     <w:p>
       <w:pPr>
@@ -3421,8 +3874,13 @@
         </w:numPr>
       </w:pPr>
       <w:r>
-        <w:t>Create a convex hull to enclose all voxels in division</w:t>
-      </w:r>
+        <w:t xml:space="preserve">Create a convex hull to enclose all voxels in </w:t>
+      </w:r>
+      <w:proofErr w:type="gramStart"/>
+      <w:r>
+        <w:t>division</w:t>
+      </w:r>
+      <w:proofErr w:type="gramEnd"/>
     </w:p>
     <w:p>
       <w:pPr>
@@ -3446,8 +3904,13 @@
         </w:numPr>
       </w:pPr>
       <w:r>
-        <w:t>If volumes are within parameter-defined tolerance, hull is assumed to be a reasonable approximation of voxels</w:t>
-      </w:r>
+        <w:t xml:space="preserve">If volumes are within parameter-defined tolerance, hull is assumed to be a reasonable approximation of </w:t>
+      </w:r>
+      <w:proofErr w:type="gramStart"/>
+      <w:r>
+        <w:t>voxels</w:t>
+      </w:r>
+      <w:proofErr w:type="gramEnd"/>
     </w:p>
     <w:p>
       <w:pPr>
@@ -3470,8 +3933,13 @@
         </w:numPr>
       </w:pPr>
       <w:r>
-        <w:t>Create axis-aligned splitting plane at midpoint of longest edge</w:t>
-      </w:r>
+        <w:t xml:space="preserve">Create axis-aligned splitting plane at midpoint of longest </w:t>
+      </w:r>
+      <w:proofErr w:type="gramStart"/>
+      <w:r>
+        <w:t>edge</w:t>
+      </w:r>
+      <w:proofErr w:type="gramEnd"/>
     </w:p>
     <w:p>
       <w:pPr>
@@ -3506,8 +3974,13 @@
         </w:numPr>
       </w:pPr>
       <w:r>
-        <w:t>If interior voxels lie on splitting plane, they become surface voxels for children</w:t>
-      </w:r>
+        <w:t xml:space="preserve">If interior voxels lie on splitting plane, they become surface voxels for </w:t>
+      </w:r>
+      <w:proofErr w:type="gramStart"/>
+      <w:r>
+        <w:t>children</w:t>
+      </w:r>
+      <w:proofErr w:type="gramEnd"/>
     </w:p>
     <w:p>
       <w:pPr>
@@ -3542,8 +4015,13 @@
         </w:numPr>
       </w:pPr>
       <w:r>
-        <w:t>Recursion depth reached</w:t>
-      </w:r>
+        <w:t xml:space="preserve">Recursion depth </w:t>
+      </w:r>
+      <w:proofErr w:type="gramStart"/>
+      <w:r>
+        <w:t>reached</w:t>
+      </w:r>
+      <w:proofErr w:type="gramEnd"/>
     </w:p>
     <w:p>
       <w:pPr>
@@ -3566,8 +4044,13 @@
         </w:numPr>
       </w:pPr>
       <w:r>
-        <w:t>Will produce hundreds/thousands of hulls. Merge proximate hulls to hit target hull count</w:t>
-      </w:r>
+        <w:t xml:space="preserve">Will produce hundreds/thousands of hulls. Merge proximate hulls to hit target hull </w:t>
+      </w:r>
+      <w:proofErr w:type="gramStart"/>
+      <w:r>
+        <w:t>count</w:t>
+      </w:r>
+      <w:proofErr w:type="gramEnd"/>
     </w:p>
     <w:p>
       <w:pPr>
@@ -3578,10 +4061,18 @@
         </w:numPr>
       </w:pPr>
       <w:r>
-        <w:t>Merging based on volumetric cost. If vol HullA + vol Hull B close to vol HullA</w:t>
-      </w:r>
-      <w:r>
-        <w:t>B, considered low cost. Ratio of volumes is cost.</w:t>
+        <w:t xml:space="preserve">Merging based on volumetric cost. If vol HullA + vol Hull B close to vol </w:t>
+      </w:r>
+      <w:proofErr w:type="spellStart"/>
+      <w:r>
+        <w:t>HullA</w:t>
+      </w:r>
+      <w:r>
+        <w:t>B</w:t>
+      </w:r>
+      <w:proofErr w:type="spellEnd"/>
+      <w:r>
+        <w:t>, considered low cost. Ratio of volumes is cost.</w:t>
       </w:r>
     </w:p>
     <w:p>
@@ -3593,8 +4084,13 @@
         </w:numPr>
       </w:pPr>
       <w:r>
-        <w:t>Create priority queue for merging from costs</w:t>
-      </w:r>
+        <w:t xml:space="preserve">Create priority queue for merging from </w:t>
+      </w:r>
+      <w:proofErr w:type="gramStart"/>
+      <w:r>
+        <w:t>costs</w:t>
+      </w:r>
+      <w:proofErr w:type="gramEnd"/>
     </w:p>
     <w:p>
       <w:pPr>
@@ -3617,8 +4113,13 @@
         </w:numPr>
       </w:pPr>
       <w:r>
-        <w:t>Translate vertices of final hull set from voxel space to nearest vertex of original mesh</w:t>
-      </w:r>
+        <w:t xml:space="preserve">Translate vertices of final hull set from voxel space to nearest vertex of original </w:t>
+      </w:r>
+      <w:proofErr w:type="gramStart"/>
+      <w:r>
+        <w:t>mesh</w:t>
+      </w:r>
+      <w:proofErr w:type="gramEnd"/>
     </w:p>
     <w:p/>
     <w:p/>
@@ -3651,17 +4152,27 @@
       <w:r>
         <w:t xml:space="preserve"> - solved; use </w:t>
       </w:r>
+      <w:proofErr w:type="spellStart"/>
       <w:r>
         <w:t>T</w:t>
       </w:r>
       <w:r>
-        <w:t xml:space="preserve">ransform.Rotate() not </w:t>
-      </w:r>
+        <w:t>ransform.Rotate</w:t>
+      </w:r>
+      <w:proofErr w:type="spellEnd"/>
+      <w:r>
+        <w:t xml:space="preserve">() not </w:t>
+      </w:r>
+      <w:proofErr w:type="spellStart"/>
       <w:r>
         <w:t>T</w:t>
       </w:r>
       <w:r>
-        <w:t>ransform.eulerAngles =+…</w:t>
+        <w:t>ransform.eulerAngles</w:t>
+      </w:r>
+      <w:proofErr w:type="spellEnd"/>
+      <w:r>
+        <w:t xml:space="preserve"> =+…</w:t>
       </w:r>
     </w:p>
     <w:p>
@@ -3670,7 +4181,23 @@
       </w:r>
       <w:r>
         <w:br/>
-        <w:t xml:space="preserve">Highlight/outline specific items (held items). Could write entire shader. CBA. Use Arvtesh UnityFx.Outline </w:t>
+        <w:t xml:space="preserve">Highlight/outline specific items (held items). Could write entire shader. CBA. Use </w:t>
+      </w:r>
+      <w:proofErr w:type="spellStart"/>
+      <w:r>
+        <w:t>Arvtesh</w:t>
+      </w:r>
+      <w:proofErr w:type="spellEnd"/>
+      <w:r>
+        <w:t xml:space="preserve"> </w:t>
+      </w:r>
+      <w:proofErr w:type="spellStart"/>
+      <w:r>
+        <w:t>UnityFx.Outline</w:t>
+      </w:r>
+      <w:proofErr w:type="spellEnd"/>
+      <w:r>
+        <w:t xml:space="preserve"> </w:t>
       </w:r>
       <w:hyperlink r:id="rId49" w:history="1">
         <w:r>
@@ -3867,7 +4394,15 @@
         </w:numPr>
       </w:pPr>
       <w:r>
-        <w:t xml:space="preserve">An overview of the project and an explanation of how this prototype fits in to the project as a whole. </w:t>
+        <w:t xml:space="preserve">An overview of the project and an explanation of how this prototype fits in to the </w:t>
+      </w:r>
+      <w:proofErr w:type="gramStart"/>
+      <w:r>
+        <w:t>project as a whole</w:t>
+      </w:r>
+      <w:proofErr w:type="gramEnd"/>
+      <w:r>
+        <w:t xml:space="preserve">. </w:t>
       </w:r>
     </w:p>
     <w:p>
@@ -3903,7 +4438,15 @@
         </w:numPr>
       </w:pPr>
       <w:r>
-        <w:t xml:space="preserve">An explanation of your code. You should not include your entire code, but should quote important parts and explain them (do not just paste in code without explaining it). </w:t>
+        <w:t xml:space="preserve">An explanation of your code. You should not include your entire </w:t>
+      </w:r>
+      <w:proofErr w:type="gramStart"/>
+      <w:r>
+        <w:t>code, but</w:t>
+      </w:r>
+      <w:proofErr w:type="gramEnd"/>
+      <w:r>
+        <w:t xml:space="preserve"> should quote important parts and explain them (do not just paste in code without explaining it). </w:t>
       </w:r>
     </w:p>
     <w:p>
@@ -3915,7 +4458,15 @@
         </w:numPr>
       </w:pPr>
       <w:r>
-        <w:t>A visual representation of the product or results. This could be a screen-shot of the user interface or graphs and tables for a data science project.</w:t>
+        <w:t xml:space="preserve">A visual representation of the product or results. This could be a </w:t>
+      </w:r>
+      <w:proofErr w:type="gramStart"/>
+      <w:r>
+        <w:t>screen-shot</w:t>
+      </w:r>
+      <w:proofErr w:type="gramEnd"/>
+      <w:r>
+        <w:t xml:space="preserve"> of the user interface or graphs and tables for a data science project.</w:t>
       </w:r>
     </w:p>
     <w:p>
@@ -3966,8 +4517,13 @@
         </w:numPr>
       </w:pPr>
       <w:r>
-        <w:t>Describe the initial evaluations that you have carried out (e.g. unit testing, user studies or testing on data) and give the results. This should give a critical evaluation of the project so far, making clear what you have achieved and what you can improve</w:t>
-      </w:r>
+        <w:t xml:space="preserve">Describe the initial evaluations that you have carried out (e.g. unit testing, user studies or testing on data) and give the results. This should give a critical evaluation of the project so far, making clear what you have achieved and what you can </w:t>
+      </w:r>
+      <w:proofErr w:type="gramStart"/>
+      <w:r>
+        <w:t>improve</w:t>
+      </w:r>
+      <w:proofErr w:type="gramEnd"/>
     </w:p>
     <w:p>
       <w:pPr>
@@ -4005,8 +4561,13 @@
         </w:numPr>
       </w:pPr>
       <w:r>
-        <w:t>This can be a short summary of the project as a whole, but it can also bring out any broader themes you would like to discuss or suggest further work</w:t>
-      </w:r>
+        <w:t xml:space="preserve">This can be a short summary of the project as a whole, but it can also bring out any broader themes you would like to discuss or suggest further </w:t>
+      </w:r>
+      <w:proofErr w:type="gramStart"/>
+      <w:r>
+        <w:t>work</w:t>
+      </w:r>
+      <w:proofErr w:type="gramEnd"/>
     </w:p>
     <w:p>
       <w:pPr>
@@ -4062,8 +4623,13 @@
         </w:numPr>
       </w:pPr>
       <w:r>
-        <w:t>Final report should have table of figures and list of tables</w:t>
-      </w:r>
+        <w:t xml:space="preserve">Final report should have table of figures and list of </w:t>
+      </w:r>
+      <w:proofErr w:type="gramStart"/>
+      <w:r>
+        <w:t>tables</w:t>
+      </w:r>
+      <w:proofErr w:type="gramEnd"/>
     </w:p>
     <w:p>
       <w:pPr>
@@ -4074,8 +4640,13 @@
         </w:numPr>
       </w:pPr>
       <w:r>
-        <w:t>Each should be numbered and captioned</w:t>
-      </w:r>
+        <w:t xml:space="preserve">Each should be numbered and </w:t>
+      </w:r>
+      <w:proofErr w:type="gramStart"/>
+      <w:r>
+        <w:t>captioned</w:t>
+      </w:r>
+      <w:proofErr w:type="gramEnd"/>
     </w:p>
     <w:p>
       <w:pPr>
@@ -4098,8 +4669,13 @@
         </w:numPr>
       </w:pPr>
       <w:r>
-        <w:t>Introduction should contain</w:t>
-      </w:r>
+        <w:t xml:space="preserve">Introduction should </w:t>
+      </w:r>
+      <w:proofErr w:type="gramStart"/>
+      <w:r>
+        <w:t>contain</w:t>
+      </w:r>
+      <w:proofErr w:type="gramEnd"/>
     </w:p>
     <w:p>
       <w:pPr>
@@ -4122,8 +4698,13 @@
         </w:numPr>
       </w:pPr>
       <w:r>
-        <w:t>Introduce other chapters to give overview of whole project</w:t>
-      </w:r>
+        <w:t xml:space="preserve">Introduce other chapters to give overview of whole </w:t>
+      </w:r>
+      <w:proofErr w:type="gramStart"/>
+      <w:r>
+        <w:t>project</w:t>
+      </w:r>
+      <w:proofErr w:type="gramEnd"/>
     </w:p>
     <w:p>
       <w:pPr>
@@ -4147,8 +4728,13 @@
       </w:pPr>
       <w:r>
         <w:lastRenderedPageBreak/>
-        <w:t>Should incorporate evaluation metrics</w:t>
-      </w:r>
+        <w:t xml:space="preserve">Should incorporate evaluation </w:t>
+      </w:r>
+      <w:proofErr w:type="gramStart"/>
+      <w:r>
+        <w:t>metrics</w:t>
+      </w:r>
+      <w:proofErr w:type="gramEnd"/>
     </w:p>
     <w:p>
       <w:pPr>
@@ -4159,12 +4745,496 @@
         </w:numPr>
       </w:pPr>
       <w:r>
-        <w:t>Figures should be effectively linked to text</w:t>
-      </w:r>
+        <w:t xml:space="preserve">Figures should be effectively linked to </w:t>
+      </w:r>
+      <w:proofErr w:type="gramStart"/>
+      <w:r>
+        <w:t>text</w:t>
+      </w:r>
+      <w:proofErr w:type="gramEnd"/>
     </w:p>
     <w:p/>
+    <w:p>
+      <w:r>
+        <w:t>Word limits. State count at end of each section. Cover page, images, refs not counted.</w:t>
+      </w:r>
+    </w:p>
+    <w:p>
+      <w:pPr>
+        <w:pStyle w:val="ListParagraph"/>
+        <w:numPr>
+          <w:ilvl w:val="0"/>
+          <w:numId w:val="1"/>
+        </w:numPr>
+      </w:pPr>
+      <w:r>
+        <w:t>Introduction</w:t>
+      </w:r>
+    </w:p>
+    <w:p>
+      <w:pPr>
+        <w:pStyle w:val="ListParagraph"/>
+        <w:numPr>
+          <w:ilvl w:val="1"/>
+          <w:numId w:val="1"/>
+        </w:numPr>
+      </w:pPr>
+      <w:r>
+        <w:t>286</w:t>
+      </w:r>
+      <w:r>
+        <w:t>/1000 words</w:t>
+      </w:r>
+    </w:p>
+    <w:p>
+      <w:pPr>
+        <w:pStyle w:val="ListParagraph"/>
+        <w:numPr>
+          <w:ilvl w:val="0"/>
+          <w:numId w:val="1"/>
+        </w:numPr>
+      </w:pPr>
+      <w:r>
+        <w:t>Lit review</w:t>
+      </w:r>
+    </w:p>
+    <w:p>
+      <w:pPr>
+        <w:pStyle w:val="ListParagraph"/>
+        <w:numPr>
+          <w:ilvl w:val="1"/>
+          <w:numId w:val="1"/>
+        </w:numPr>
+      </w:pPr>
+      <w:r>
+        <w:t>1950</w:t>
+      </w:r>
+      <w:r>
+        <w:t>/2500 words</w:t>
+      </w:r>
+    </w:p>
+    <w:p>
+      <w:pPr>
+        <w:pStyle w:val="ListParagraph"/>
+        <w:numPr>
+          <w:ilvl w:val="0"/>
+          <w:numId w:val="1"/>
+        </w:numPr>
+      </w:pPr>
+      <w:r>
+        <w:t>Design</w:t>
+      </w:r>
+    </w:p>
+    <w:p>
+      <w:pPr>
+        <w:pStyle w:val="ListParagraph"/>
+        <w:numPr>
+          <w:ilvl w:val="1"/>
+          <w:numId w:val="1"/>
+        </w:numPr>
+      </w:pPr>
+      <w:r>
+        <w:t>1056</w:t>
+      </w:r>
+      <w:r>
+        <w:t>/2000 words</w:t>
+      </w:r>
+    </w:p>
+    <w:p>
+      <w:pPr>
+        <w:pStyle w:val="ListParagraph"/>
+        <w:numPr>
+          <w:ilvl w:val="0"/>
+          <w:numId w:val="1"/>
+        </w:numPr>
+      </w:pPr>
+      <w:r>
+        <w:t>Implementation</w:t>
+      </w:r>
+    </w:p>
+    <w:p>
+      <w:pPr>
+        <w:pStyle w:val="ListParagraph"/>
+        <w:numPr>
+          <w:ilvl w:val="1"/>
+          <w:numId w:val="1"/>
+        </w:numPr>
+      </w:pPr>
+      <w:r>
+        <w:t>1419</w:t>
+      </w:r>
+      <w:r>
+        <w:t>/2000 words</w:t>
+      </w:r>
+    </w:p>
+    <w:p>
+      <w:pPr>
+        <w:pStyle w:val="ListParagraph"/>
+        <w:numPr>
+          <w:ilvl w:val="0"/>
+          <w:numId w:val="1"/>
+        </w:numPr>
+      </w:pPr>
+      <w:r>
+        <w:t>Evaluation</w:t>
+      </w:r>
+    </w:p>
+    <w:p>
+      <w:pPr>
+        <w:pStyle w:val="ListParagraph"/>
+        <w:numPr>
+          <w:ilvl w:val="1"/>
+          <w:numId w:val="1"/>
+        </w:numPr>
+      </w:pPr>
+      <w:r>
+        <w:t>1330</w:t>
+      </w:r>
+      <w:r>
+        <w:t>/1500 words</w:t>
+      </w:r>
+    </w:p>
+    <w:p>
+      <w:pPr>
+        <w:pStyle w:val="ListParagraph"/>
+        <w:numPr>
+          <w:ilvl w:val="0"/>
+          <w:numId w:val="1"/>
+        </w:numPr>
+      </w:pPr>
+      <w:r>
+        <w:t>Conclusion</w:t>
+      </w:r>
+    </w:p>
+    <w:p>
+      <w:pPr>
+        <w:pStyle w:val="ListParagraph"/>
+        <w:numPr>
+          <w:ilvl w:val="1"/>
+          <w:numId w:val="1"/>
+        </w:numPr>
+      </w:pPr>
+      <w:r>
+        <w:t>/1000 words</w:t>
+      </w:r>
+    </w:p>
+    <w:p>
+      <w:pPr>
+        <w:pStyle w:val="ListParagraph"/>
+        <w:numPr>
+          <w:ilvl w:val="0"/>
+          <w:numId w:val="1"/>
+        </w:numPr>
+      </w:pPr>
+      <w:r>
+        <w:t xml:space="preserve">Overall hard limit </w:t>
+      </w:r>
+    </w:p>
+    <w:p>
+      <w:pPr>
+        <w:pStyle w:val="ListParagraph"/>
+        <w:numPr>
+          <w:ilvl w:val="1"/>
+          <w:numId w:val="1"/>
+        </w:numPr>
+      </w:pPr>
+      <w:r>
+        <w:t>/9500 words</w:t>
+      </w:r>
+    </w:p>
     <w:p/>
     <w:p>
+      <w:pPr>
+        <w:pStyle w:val="Heading1"/>
+      </w:pPr>
+      <w:r>
+        <w:t>Feeback from preliminary</w:t>
+      </w:r>
+    </w:p>
+    <w:p>
+      <w:pPr>
+        <w:pStyle w:val="ListParagraph"/>
+        <w:numPr>
+          <w:ilvl w:val="0"/>
+          <w:numId w:val="1"/>
+        </w:numPr>
+      </w:pPr>
+      <w:r>
+        <w:t>Lit review</w:t>
+      </w:r>
+    </w:p>
+    <w:p>
+      <w:pPr>
+        <w:pStyle w:val="ListParagraph"/>
+        <w:numPr>
+          <w:ilvl w:val="1"/>
+          <w:numId w:val="1"/>
+        </w:numPr>
+      </w:pPr>
+      <w:r>
+        <w:t>Literature 4/5</w:t>
+      </w:r>
+    </w:p>
+    <w:p>
+      <w:pPr>
+        <w:pStyle w:val="ListParagraph"/>
+        <w:numPr>
+          <w:ilvl w:val="1"/>
+          <w:numId w:val="1"/>
+        </w:numPr>
+      </w:pPr>
+      <w:r>
+        <w:t>Evaluation 3/3</w:t>
+      </w:r>
+    </w:p>
+    <w:p>
+      <w:pPr>
+        <w:pStyle w:val="ListParagraph"/>
+        <w:numPr>
+          <w:ilvl w:val="1"/>
+          <w:numId w:val="1"/>
+        </w:numPr>
+      </w:pPr>
+      <w:r>
+        <w:t>Citations 2/2</w:t>
+      </w:r>
+    </w:p>
+    <w:p>
+      <w:pPr>
+        <w:pStyle w:val="ListParagraph"/>
+        <w:numPr>
+          <w:ilvl w:val="0"/>
+          <w:numId w:val="1"/>
+        </w:numPr>
+      </w:pPr>
+      <w:r>
+        <w:t>Design</w:t>
+      </w:r>
+    </w:p>
+    <w:p>
+      <w:pPr>
+        <w:pStyle w:val="ListParagraph"/>
+        <w:numPr>
+          <w:ilvl w:val="1"/>
+          <w:numId w:val="1"/>
+        </w:numPr>
+      </w:pPr>
+      <w:r>
+        <w:t>Design 4/6</w:t>
+      </w:r>
+    </w:p>
+    <w:p>
+      <w:pPr>
+        <w:pStyle w:val="ListParagraph"/>
+        <w:numPr>
+          <w:ilvl w:val="1"/>
+          <w:numId w:val="1"/>
+        </w:numPr>
+        <w:rPr>
+          <w:b/>
+          <w:bCs/>
+        </w:rPr>
+      </w:pPr>
+      <w:r>
+        <w:rPr>
+          <w:b/>
+          <w:bCs/>
+        </w:rPr>
+        <w:t xml:space="preserve">Project concept justified based on domain/user needs: </w:t>
+      </w:r>
+      <w:r>
+        <w:rPr>
+          <w:b/>
+          <w:bCs/>
+        </w:rPr>
+        <w:t>1/4</w:t>
+      </w:r>
+    </w:p>
+    <w:p>
+      <w:pPr>
+        <w:pStyle w:val="ListParagraph"/>
+        <w:numPr>
+          <w:ilvl w:val="1"/>
+          <w:numId w:val="1"/>
+        </w:numPr>
+        <w:rPr>
+          <w:b/>
+          <w:bCs/>
+        </w:rPr>
+      </w:pPr>
+      <w:r>
+        <w:t>Workplan 3/3</w:t>
+      </w:r>
+    </w:p>
+    <w:p>
+      <w:pPr>
+        <w:pStyle w:val="ListParagraph"/>
+        <w:numPr>
+          <w:ilvl w:val="1"/>
+          <w:numId w:val="1"/>
+        </w:numPr>
+        <w:rPr>
+          <w:b/>
+          <w:bCs/>
+        </w:rPr>
+      </w:pPr>
+      <w:r>
+        <w:t>Feasibility 3/3</w:t>
+      </w:r>
+    </w:p>
+    <w:p>
+      <w:pPr>
+        <w:pStyle w:val="ListParagraph"/>
+        <w:numPr>
+          <w:ilvl w:val="1"/>
+          <w:numId w:val="1"/>
+        </w:numPr>
+        <w:rPr>
+          <w:b/>
+          <w:bCs/>
+        </w:rPr>
+      </w:pPr>
+      <w:r>
+        <w:t>Evaluation strategy 3/4</w:t>
+      </w:r>
+    </w:p>
+    <w:p>
+      <w:pPr>
+        <w:pStyle w:val="ListParagraph"/>
+        <w:numPr>
+          <w:ilvl w:val="0"/>
+          <w:numId w:val="1"/>
+        </w:numPr>
+        <w:rPr>
+          <w:b/>
+          <w:bCs/>
+        </w:rPr>
+      </w:pPr>
+      <w:r>
+        <w:t>Prototype</w:t>
+      </w:r>
+    </w:p>
+    <w:p>
+      <w:pPr>
+        <w:pStyle w:val="ListParagraph"/>
+        <w:numPr>
+          <w:ilvl w:val="1"/>
+          <w:numId w:val="1"/>
+        </w:numPr>
+        <w:rPr>
+          <w:b/>
+          <w:bCs/>
+        </w:rPr>
+      </w:pPr>
+      <w:r>
+        <w:rPr>
+          <w:b/>
+          <w:bCs/>
+        </w:rPr>
+        <w:t>Challenging 2/8</w:t>
+      </w:r>
+    </w:p>
+    <w:p>
+      <w:pPr>
+        <w:pStyle w:val="ListParagraph"/>
+        <w:numPr>
+          <w:ilvl w:val="1"/>
+          <w:numId w:val="1"/>
+        </w:numPr>
+        <w:rPr>
+          <w:b/>
+          <w:bCs/>
+        </w:rPr>
+      </w:pPr>
+      <w:r>
+        <w:t>Evaluation 2/3</w:t>
+      </w:r>
+    </w:p>
+    <w:p>
+      <w:pPr>
+        <w:pStyle w:val="ListParagraph"/>
+        <w:numPr>
+          <w:ilvl w:val="1"/>
+          <w:numId w:val="1"/>
+        </w:numPr>
+        <w:rPr>
+          <w:b/>
+          <w:bCs/>
+        </w:rPr>
+      </w:pPr>
+      <w:r>
+        <w:t>Video 3/4</w:t>
+      </w:r>
+    </w:p>
+    <w:p>
+      <w:pPr>
+        <w:pStyle w:val="ListParagraph"/>
+        <w:numPr>
+          <w:ilvl w:val="0"/>
+          <w:numId w:val="1"/>
+        </w:numPr>
+        <w:rPr>
+          <w:b/>
+          <w:bCs/>
+        </w:rPr>
+      </w:pPr>
+      <w:r>
+        <w:t>General assessment</w:t>
+      </w:r>
+    </w:p>
+    <w:p>
+      <w:pPr>
+        <w:pStyle w:val="ListParagraph"/>
+        <w:numPr>
+          <w:ilvl w:val="1"/>
+          <w:numId w:val="1"/>
+        </w:numPr>
+        <w:rPr>
+          <w:b/>
+          <w:bCs/>
+        </w:rPr>
+      </w:pPr>
+      <w:r>
+        <w:t>Good features 4/5</w:t>
+      </w:r>
+    </w:p>
+    <w:p>
+      <w:pPr>
+        <w:pStyle w:val="ListParagraph"/>
+        <w:numPr>
+          <w:ilvl w:val="1"/>
+          <w:numId w:val="1"/>
+        </w:numPr>
+        <w:rPr>
+          <w:b/>
+          <w:bCs/>
+        </w:rPr>
+      </w:pPr>
+      <w:r>
+        <w:t>Area for improvement 4/5</w:t>
+      </w:r>
+    </w:p>
+    <w:p>
+      <w:proofErr w:type="gramStart"/>
+      <w:r>
+        <w:t>Overall</w:t>
+      </w:r>
+      <w:proofErr w:type="gramEnd"/>
+      <w:r>
+        <w:t xml:space="preserve"> 3</w:t>
+      </w:r>
+      <w:r>
+        <w:t>8</w:t>
+      </w:r>
+      <w:r>
+        <w:t>/</w:t>
+      </w:r>
+      <w:r>
+        <w:t>55</w:t>
+      </w:r>
+      <w:r>
+        <w:t xml:space="preserve">  69%</w:t>
+      </w:r>
       <w:r>
         <w:br w:type="page"/>
       </w:r>
@@ -5373,8 +6443,16 @@
         <w:rPr>
           <w:color w:val="FF0000"/>
         </w:rPr>
-        <w:t>high-level overview</w:t>
-      </w:r>
+        <w:t xml:space="preserve">high-level </w:t>
+      </w:r>
+      <w:proofErr w:type="gramStart"/>
+      <w:r>
+        <w:rPr>
+          <w:color w:val="FF0000"/>
+        </w:rPr>
+        <w:t>overview</w:t>
+      </w:r>
+      <w:proofErr w:type="gramEnd"/>
     </w:p>
     <w:p>
       <w:pPr>
@@ -5394,8 +6472,16 @@
         <w:rPr>
           <w:color w:val="FF0000"/>
         </w:rPr>
-        <w:t>single-player game, more influenced by existing video games rather than boardgames</w:t>
-      </w:r>
+        <w:t xml:space="preserve">single-player game, more influenced by existing video games rather than </w:t>
+      </w:r>
+      <w:proofErr w:type="gramStart"/>
+      <w:r>
+        <w:rPr>
+          <w:color w:val="FF0000"/>
+        </w:rPr>
+        <w:t>boardgames</w:t>
+      </w:r>
+      <w:proofErr w:type="gramEnd"/>
     </w:p>
     <w:p>
       <w:pPr>
@@ -5418,7 +6504,15 @@
         </w:numPr>
       </w:pPr>
       <w:r>
-        <w:t>Why did you chose your way (4)</w:t>
+        <w:t xml:space="preserve">Why did you </w:t>
+      </w:r>
+      <w:proofErr w:type="gramStart"/>
+      <w:r>
+        <w:t>chose</w:t>
+      </w:r>
+      <w:proofErr w:type="gramEnd"/>
+      <w:r>
+        <w:t xml:space="preserve"> your way (4)</w:t>
       </w:r>
       <w:r>
         <w:br/>
@@ -5493,8 +6587,13 @@
         </w:numPr>
       </w:pPr>
       <w:r>
-        <w:t>There is not only one way to evaluate or test what you are producing. Describe some other approaches to E&amp;T that you could have chosen. Explain whether you feel these additional or alternative approaches could have been better, and justify the choices you made, or why you did not take the alternate approach</w:t>
-      </w:r>
+        <w:t xml:space="preserve">There is not only one way to evaluate or test what you are producing. Describe some other approaches to E&amp;T that you could have chosen. Explain whether you feel these additional or alternative approaches could have been better, and justify the choices you made, or why you did not take the alternate </w:t>
+      </w:r>
+      <w:proofErr w:type="gramStart"/>
+      <w:r>
+        <w:t>approach</w:t>
+      </w:r>
+      <w:proofErr w:type="gramEnd"/>
     </w:p>
     <w:p>
       <w:pPr>
@@ -5526,8 +6625,16 @@
         <w:rPr>
           <w:color w:val="FF0000"/>
         </w:rPr>
-        <w:t>My deliverables which I delivered were</w:t>
-      </w:r>
+        <w:t xml:space="preserve">My deliverables which I delivered </w:t>
+      </w:r>
+      <w:proofErr w:type="gramStart"/>
+      <w:r>
+        <w:rPr>
+          <w:color w:val="FF0000"/>
+        </w:rPr>
+        <w:t>were</w:t>
+      </w:r>
+      <w:proofErr w:type="gramEnd"/>
     </w:p>
     <w:p>
       <w:pPr>
@@ -5553,8 +6660,16 @@
         <w:rPr>
           <w:color w:val="FF0000"/>
         </w:rPr>
-        <w:t xml:space="preserve"> marks for each describe. 4-5 marks for each explain</w:t>
-      </w:r>
+        <w:t xml:space="preserve"> marks for each describe. 4-5 marks for each </w:t>
+      </w:r>
+      <w:proofErr w:type="gramStart"/>
+      <w:r>
+        <w:rPr>
+          <w:color w:val="FF0000"/>
+        </w:rPr>
+        <w:t>explain</w:t>
+      </w:r>
+      <w:proofErr w:type="gramEnd"/>
     </w:p>
     <w:p>
       <w:pPr>
@@ -5647,7 +6762,23 @@
         </w:numPr>
       </w:pPr>
       <w:r>
-        <w:t>Identify TWO things you were already able to do that you made use of and the success of your project relied on. Could include subject area knowledge or particular skills (programming language, coding paradigm, project management). Discuss each in terms of what was needed from these existing abilities to make your project succeed and what would have been necessary if you didn’t already have those abilities.</w:t>
+        <w:t xml:space="preserve">Identify TWO things you were already able to do that you made use </w:t>
+      </w:r>
+      <w:proofErr w:type="gramStart"/>
+      <w:r>
+        <w:t>of</w:t>
+      </w:r>
+      <w:proofErr w:type="gramEnd"/>
+      <w:r>
+        <w:t xml:space="preserve"> and the success of your project relied on. Could include subject area knowledge or </w:t>
+      </w:r>
+      <w:proofErr w:type="gramStart"/>
+      <w:r>
+        <w:t>particular skills</w:t>
+      </w:r>
+      <w:proofErr w:type="gramEnd"/>
+      <w:r>
+        <w:t xml:space="preserve"> (programming language, coding paradigm, project management). Discuss each in terms of what was needed from these existing abilities to make your project succeed and what would have been necessary if you didn’t already have those abilities.</w:t>
       </w:r>
       <w:r>
         <w:br/>
@@ -5668,7 +6799,15 @@
         </w:numPr>
       </w:pPr>
       <w:r>
-        <w:t>Identify TWO thing that you had to learn how to do during the course of the project in order to make your project succeed. For each discuss why you needed to develop these abilities, in terms of what was necessary for the success of the project, and how you went about acquiring these skills.</w:t>
+        <w:t xml:space="preserve">Identify TWO thing that you had to learn how to do </w:t>
+      </w:r>
+      <w:proofErr w:type="gramStart"/>
+      <w:r>
+        <w:t>during the course of</w:t>
+      </w:r>
+      <w:proofErr w:type="gramEnd"/>
+      <w:r>
+        <w:t xml:space="preserve"> the project in order to make your project succeed. For each discuss why you needed to develop these abilities, in terms of what was necessary for the success of the project, and how you went about acquiring these skills.</w:t>
       </w:r>
       <w:r>
         <w:br/>

</xml_diff>